<commit_message>
fix on prediction type
</commit_message>
<xml_diff>
--- a/docs/Image_splicing_detection.docx
+++ b/docs/Image_splicing_detection.docx
@@ -311,13 +311,7 @@
         <w:rPr>
           <w:sz w:val="20"/>
         </w:rPr>
-        <w:t xml:space="preserve">Viene descritta a seguito la procedura implementata per </w:t>
-      </w:r>
-      <w:r>
-        <w:rPr>
-          <w:sz w:val="20"/>
-        </w:rPr>
-        <w:t xml:space="preserve">la </w:t>
+        <w:t xml:space="preserve">Viene descritta a seguito la procedura implementata per la </w:t>
       </w:r>
       <w:r>
         <w:rPr>
@@ -573,7 +567,7 @@
           <w:szCs w:val="20"/>
         </w:rPr>
       </w:pPr>
-      <w:hyperlink r:id="rId5" w:history="1">
+      <w:hyperlink r:id="rId5" w:anchor="dso1_dsi1" w:history="1">
         <w:r>
           <w:rPr>
             <w:rStyle w:val="Collegamentoipertestuale"/>
@@ -1208,15 +1202,7 @@
           <w:sz w:val="20"/>
           <w:szCs w:val="20"/>
         </w:rPr>
-        <w:t xml:space="preserve">Classificazione con crossvalidazione </w:t>
-      </w:r>
-      <w:r>
-        <w:rPr>
-          <w:b/>
-          <w:sz w:val="20"/>
-          <w:szCs w:val="20"/>
-        </w:rPr>
-        <w:t>coppie di facce (ACC)</w:t>
+        <w:t>Classificazione con crossvalidazione coppie di facce (ACC)</w:t>
       </w:r>
       <w:r>
         <w:rPr>
@@ -1240,7 +1226,30 @@
           <w:sz w:val="20"/>
           <w:szCs w:val="20"/>
         </w:rPr>
-        <w:t>Training e valutazione delle performance con crossvalidazione (10-fold) del DSO-1 utilizzando un solo classificatore addestrato con descrittori ACC.</w:t>
+        <w:t>Training e valutazione delle performance con crossvalidazione (10-fold) del DSO-1 utilizzando un solo classificatore</w:t>
+      </w:r>
+      <w:r>
+        <w:rPr>
+          <w:sz w:val="20"/>
+          <w:szCs w:val="20"/>
+        </w:rPr>
+        <w:t xml:space="preserve"> addestrato con descrittori ACC. </w:t>
+      </w:r>
+    </w:p>
+    <w:p>
+      <w:pPr>
+        <w:pStyle w:val="Paragrafoelenco"/>
+        <w:rPr>
+          <w:sz w:val="20"/>
+          <w:szCs w:val="20"/>
+        </w:rPr>
+      </w:pPr>
+      <w:r>
+        <w:rPr>
+          <w:sz w:val="20"/>
+          <w:szCs w:val="20"/>
+        </w:rPr>
+        <w:t>Solo GGE map.</w:t>
       </w:r>
     </w:p>
     <w:p>
@@ -1284,45 +1293,39 @@
           <w:sz w:val="20"/>
           <w:szCs w:val="20"/>
         </w:rPr>
-        <w:t xml:space="preserve"> (11</w:t>
-      </w:r>
-      <w:r>
-        <w:rPr>
-          <w:b/>
-          <w:sz w:val="20"/>
-          <w:szCs w:val="20"/>
-        </w:rPr>
-        <w:t>/01/2017)</w:t>
-      </w:r>
-    </w:p>
-    <w:p>
-      <w:pPr>
-        <w:pStyle w:val="Paragrafoelenco"/>
-        <w:rPr>
-          <w:sz w:val="20"/>
-          <w:szCs w:val="20"/>
-        </w:rPr>
-      </w:pPr>
-      <w:r>
-        <w:rPr>
-          <w:sz w:val="20"/>
-          <w:szCs w:val="20"/>
-        </w:rPr>
-        <w:t>Training e valutazione delle performance con crossvalidazione (10-fold) del DSO-1 utilizzando un solo classificatore addestrato con descrittori ACC</w:t>
-      </w:r>
-      <w:r>
-        <w:rPr>
-          <w:sz w:val="20"/>
-          <w:szCs w:val="20"/>
-        </w:rPr>
-        <w:t xml:space="preserve"> e BIC</w:t>
-      </w:r>
-      <w:r>
-        <w:rPr>
-          <w:sz w:val="20"/>
-          <w:szCs w:val="20"/>
-        </w:rPr>
-        <w:t>.</w:t>
+        <w:t xml:space="preserve"> (11/01/2017)</w:t>
+      </w:r>
+    </w:p>
+    <w:p>
+      <w:pPr>
+        <w:pStyle w:val="Paragrafoelenco"/>
+        <w:rPr>
+          <w:sz w:val="20"/>
+          <w:szCs w:val="20"/>
+        </w:rPr>
+      </w:pPr>
+      <w:r>
+        <w:rPr>
+          <w:sz w:val="20"/>
+          <w:szCs w:val="20"/>
+        </w:rPr>
+        <w:t>Training e valutazione delle performance con crossvalidazione (10-fold) del DSO-1 utilizzando un solo classificatore addestrato con descrittori ACC e BIC.</w:t>
+      </w:r>
+    </w:p>
+    <w:p>
+      <w:pPr>
+        <w:pStyle w:val="Paragrafoelenco"/>
+        <w:rPr>
+          <w:sz w:val="20"/>
+          <w:szCs w:val="20"/>
+        </w:rPr>
+      </w:pPr>
+      <w:r>
+        <w:rPr>
+          <w:sz w:val="20"/>
+          <w:szCs w:val="20"/>
+        </w:rPr>
+        <w:t>Solo GGE map.</w:t>
       </w:r>
     </w:p>
     <w:p>
@@ -1337,28 +1340,7 @@
           <w:sz w:val="20"/>
           <w:szCs w:val="20"/>
         </w:rPr>
-        <w:t xml:space="preserve">Accuracy </w:t>
-      </w:r>
-      <w:r>
-        <w:rPr>
-          <w:sz w:val="20"/>
-          <w:szCs w:val="20"/>
-        </w:rPr>
-        <w:t>(avg over 5 runs</w:t>
-      </w:r>
-      <w:r>
-        <w:rPr>
-          <w:sz w:val="20"/>
-          <w:szCs w:val="20"/>
-        </w:rPr>
-        <w:t>): 72</w:t>
-      </w:r>
-      <w:r>
-        <w:rPr>
-          <w:sz w:val="20"/>
-          <w:szCs w:val="20"/>
-        </w:rPr>
-        <w:t>.2%</w:t>
+        <w:t>Accuracy (avg over 5 runs): 72.2%</w:t>
       </w:r>
     </w:p>
     <w:p>
@@ -1379,99 +1361,47 @@
           <w:sz w:val="20"/>
           <w:szCs w:val="20"/>
         </w:rPr>
-        <w:t xml:space="preserve">Classificazione con crossvalidazione </w:t>
-      </w:r>
-      <w:r>
-        <w:rPr>
-          <w:b/>
-          <w:sz w:val="20"/>
-          <w:szCs w:val="20"/>
-        </w:rPr>
-        <w:t xml:space="preserve">coppie di facce (ACC, </w:t>
-      </w:r>
-      <w:r>
-        <w:rPr>
-          <w:b/>
-          <w:sz w:val="20"/>
-          <w:szCs w:val="20"/>
-        </w:rPr>
-        <w:t>BIC</w:t>
-      </w:r>
-      <w:r>
-        <w:rPr>
-          <w:b/>
-          <w:sz w:val="20"/>
-          <w:szCs w:val="20"/>
-        </w:rPr>
-        <w:t>, CCV</w:t>
-      </w:r>
-      <w:r>
-        <w:rPr>
-          <w:b/>
-          <w:sz w:val="20"/>
-          <w:szCs w:val="20"/>
-        </w:rPr>
-        <w:t>)</w:t>
-      </w:r>
-      <w:r>
-        <w:rPr>
-          <w:b/>
-          <w:sz w:val="20"/>
-          <w:szCs w:val="20"/>
-        </w:rPr>
-        <w:t xml:space="preserve"> (11</w:t>
-      </w:r>
-      <w:r>
-        <w:rPr>
-          <w:b/>
-          <w:sz w:val="20"/>
-          <w:szCs w:val="20"/>
-        </w:rPr>
-        <w:t>/01/2017)</w:t>
-      </w:r>
-    </w:p>
-    <w:p>
-      <w:pPr>
-        <w:pStyle w:val="Paragrafoelenco"/>
-        <w:rPr>
-          <w:sz w:val="20"/>
-          <w:szCs w:val="20"/>
-        </w:rPr>
-      </w:pPr>
-      <w:r>
-        <w:rPr>
-          <w:sz w:val="20"/>
-          <w:szCs w:val="20"/>
-        </w:rPr>
-        <w:t>Training e valutazione delle performance con crossvalidazione (10-fold) del DSO-1 utilizzando un solo classificatore addestrato con descrittori ACC</w:t>
-      </w:r>
-      <w:r>
-        <w:rPr>
-          <w:sz w:val="20"/>
-          <w:szCs w:val="20"/>
-        </w:rPr>
-        <w:t xml:space="preserve">, </w:t>
-      </w:r>
-      <w:r>
-        <w:rPr>
-          <w:sz w:val="20"/>
-          <w:szCs w:val="20"/>
-        </w:rPr>
-        <w:t>BIC</w:t>
-      </w:r>
-      <w:r>
-        <w:rPr>
-          <w:sz w:val="20"/>
-          <w:szCs w:val="20"/>
-        </w:rPr>
-        <w:t xml:space="preserve"> e CCV</w:t>
-      </w:r>
-      <w:r>
-        <w:rPr>
-          <w:sz w:val="20"/>
-          <w:szCs w:val="20"/>
-        </w:rPr>
-        <w:t>.</w:t>
+        <w:t>Classificazione con crossvalidazione coppie di facce (ACC, BIC, CCV)</w:t>
+      </w:r>
+      <w:r>
+        <w:rPr>
+          <w:b/>
+          <w:sz w:val="20"/>
+          <w:szCs w:val="20"/>
+        </w:rPr>
+        <w:t xml:space="preserve"> (11/01/2017)</w:t>
+      </w:r>
+    </w:p>
+    <w:p>
+      <w:pPr>
+        <w:pStyle w:val="Paragrafoelenco"/>
+        <w:rPr>
+          <w:sz w:val="20"/>
+          <w:szCs w:val="20"/>
+        </w:rPr>
+      </w:pPr>
+      <w:r>
+        <w:rPr>
+          <w:sz w:val="20"/>
+          <w:szCs w:val="20"/>
+        </w:rPr>
+        <w:t>Training e valutazione delle performance con crossvalidazione (10-fold) del DSO-1 utilizzando un solo classificatore addestrato con descrittori ACC, BIC e CCV.</w:t>
+      </w:r>
+    </w:p>
+    <w:p>
+      <w:pPr>
+        <w:pStyle w:val="Paragrafoelenco"/>
+        <w:rPr>
+          <w:sz w:val="20"/>
+          <w:szCs w:val="20"/>
+        </w:rPr>
+      </w:pPr>
+      <w:r>
+        <w:rPr>
+          <w:sz w:val="20"/>
+          <w:szCs w:val="20"/>
+        </w:rPr>
+        <w:t>Solo GGE map.</w:t>
       </w:r>
     </w:p>
     <w:p>
@@ -1486,21 +1416,7 @@
           <w:sz w:val="20"/>
           <w:szCs w:val="20"/>
         </w:rPr>
-        <w:t>Accuracy (avg over 5 runs)</w:t>
-      </w:r>
-      <w:r>
-        <w:rPr>
-          <w:sz w:val="20"/>
-          <w:szCs w:val="20"/>
-        </w:rPr>
-        <w:t>: 73</w:t>
-      </w:r>
-      <w:r>
-        <w:rPr>
-          <w:sz w:val="20"/>
-          <w:szCs w:val="20"/>
-        </w:rPr>
-        <w:t>.2%</w:t>
+        <w:t>Accuracy (avg over 5 runs): 73.2%</w:t>
       </w:r>
     </w:p>
     <w:p>
@@ -1521,47 +1437,100 @@
           <w:sz w:val="20"/>
           <w:szCs w:val="20"/>
         </w:rPr>
-        <w:t xml:space="preserve">Classificazione con crossvalidazione </w:t>
-      </w:r>
-      <w:r>
-        <w:rPr>
-          <w:b/>
-          <w:sz w:val="20"/>
-          <w:szCs w:val="20"/>
-        </w:rPr>
-        <w:t xml:space="preserve">coppie di facce (ACC, </w:t>
-      </w:r>
-      <w:r>
-        <w:rPr>
-          <w:b/>
-          <w:sz w:val="20"/>
-          <w:szCs w:val="20"/>
-        </w:rPr>
-        <w:t>BIC</w:t>
-      </w:r>
-      <w:r>
-        <w:rPr>
-          <w:b/>
-          <w:sz w:val="20"/>
-          <w:szCs w:val="20"/>
-        </w:rPr>
-        <w:t>, CCV e LCH</w:t>
-      </w:r>
-      <w:r>
-        <w:rPr>
-          <w:b/>
-          <w:sz w:val="20"/>
-          <w:szCs w:val="20"/>
-        </w:rPr>
-        <w:t>)</w:t>
-      </w:r>
-      <w:r>
-        <w:rPr>
-          <w:b/>
-          <w:sz w:val="20"/>
-          <w:szCs w:val="20"/>
-        </w:rPr>
-        <w:t xml:space="preserve"> (16</w:t>
+        <w:t>Classificazione con crossvalidazione coppie di facce (ACC, BIC, CCV e LCH)</w:t>
+      </w:r>
+      <w:r>
+        <w:rPr>
+          <w:b/>
+          <w:sz w:val="20"/>
+          <w:szCs w:val="20"/>
+        </w:rPr>
+        <w:t xml:space="preserve"> (16/01/2017)</w:t>
+      </w:r>
+    </w:p>
+    <w:p>
+      <w:pPr>
+        <w:pStyle w:val="Paragrafoelenco"/>
+        <w:rPr>
+          <w:sz w:val="20"/>
+          <w:szCs w:val="20"/>
+        </w:rPr>
+      </w:pPr>
+      <w:r>
+        <w:rPr>
+          <w:sz w:val="20"/>
+          <w:szCs w:val="20"/>
+        </w:rPr>
+        <w:t>Training e valutazione delle performance con crossvalidazione (10-fold) del DSO-1 utilizzando un solo classificatore addestrato con descrittori ACC, BIC, CCV e LCH.</w:t>
+      </w:r>
+    </w:p>
+    <w:p>
+      <w:pPr>
+        <w:pStyle w:val="Paragrafoelenco"/>
+        <w:rPr>
+          <w:sz w:val="20"/>
+          <w:szCs w:val="20"/>
+        </w:rPr>
+      </w:pPr>
+      <w:r>
+        <w:rPr>
+          <w:sz w:val="20"/>
+          <w:szCs w:val="20"/>
+        </w:rPr>
+        <w:t>Solo GGE map.</w:t>
+      </w:r>
+    </w:p>
+    <w:p>
+      <w:pPr>
+        <w:pStyle w:val="Paragrafoelenco"/>
+        <w:rPr>
+          <w:sz w:val="20"/>
+          <w:szCs w:val="20"/>
+        </w:rPr>
+      </w:pPr>
+      <w:r>
+        <w:rPr>
+          <w:sz w:val="20"/>
+          <w:szCs w:val="20"/>
+        </w:rPr>
+        <w:t>Accuracy (avg over 5 runs): 75.6%</w:t>
+      </w:r>
+    </w:p>
+    <w:p>
+      <w:pPr>
+        <w:pStyle w:val="Paragrafoelenco"/>
+        <w:numPr>
+          <w:ilvl w:val="0"/>
+          <w:numId w:val="4"/>
+        </w:numPr>
+        <w:rPr>
+          <w:b/>
+          <w:sz w:val="28"/>
+        </w:rPr>
+      </w:pPr>
+      <w:r>
+        <w:rPr>
+          <w:b/>
+          <w:sz w:val="20"/>
+          <w:szCs w:val="20"/>
+        </w:rPr>
+        <w:t>Classificazione con crossvalidazione coppie di facce (ACC, BIC, CCV e LCH)</w:t>
+      </w:r>
+      <w:r>
+        <w:rPr>
+          <w:b/>
+          <w:sz w:val="20"/>
+          <w:szCs w:val="20"/>
+        </w:rPr>
+        <w:t xml:space="preserve"> (</w:t>
+      </w:r>
+      <w:r>
+        <w:rPr>
+          <w:b/>
+          <w:sz w:val="20"/>
+          <w:szCs w:val="20"/>
+        </w:rPr>
+        <w:t>20</w:t>
       </w:r>
       <w:r>
         <w:rPr>
@@ -1585,76 +1554,187 @@
           <w:sz w:val="20"/>
           <w:szCs w:val="20"/>
         </w:rPr>
-        <w:t>Training e valutazione delle performance con crossvalidazione (10-fold) del DSO-1 utilizzando un solo classificatore addestrato con descrittori ACC</w:t>
-      </w:r>
-      <w:r>
-        <w:rPr>
-          <w:sz w:val="20"/>
-          <w:szCs w:val="20"/>
-        </w:rPr>
-        <w:t xml:space="preserve">, </w:t>
-      </w:r>
-      <w:r>
-        <w:rPr>
-          <w:sz w:val="20"/>
-          <w:szCs w:val="20"/>
-        </w:rPr>
-        <w:t>BIC</w:t>
-      </w:r>
-      <w:r>
-        <w:rPr>
-          <w:sz w:val="20"/>
-          <w:szCs w:val="20"/>
-        </w:rPr>
-        <w:t>, CCV e LCH</w:t>
-      </w:r>
-      <w:r>
-        <w:rPr>
-          <w:sz w:val="20"/>
-          <w:szCs w:val="20"/>
-        </w:rPr>
-        <w:t>.</w:t>
-      </w:r>
-    </w:p>
-    <w:p>
-      <w:pPr>
-        <w:pStyle w:val="Paragrafoelenco"/>
-        <w:rPr>
-          <w:sz w:val="20"/>
-          <w:szCs w:val="20"/>
-        </w:rPr>
-      </w:pPr>
-      <w:r>
-        <w:rPr>
-          <w:sz w:val="20"/>
-          <w:szCs w:val="20"/>
-        </w:rPr>
-        <w:t>Accuracy (avg over 5 runs)</w:t>
-      </w:r>
-      <w:r>
-        <w:rPr>
-          <w:sz w:val="20"/>
-          <w:szCs w:val="20"/>
-        </w:rPr>
-        <w:t>: 75.6</w:t>
-      </w:r>
-      <w:r>
-        <w:rPr>
-          <w:sz w:val="20"/>
-          <w:szCs w:val="20"/>
-        </w:rPr>
-        <w:t>%</w:t>
-      </w:r>
-    </w:p>
-    <w:p>
-      <w:pPr>
-        <w:pStyle w:val="Paragrafoelenco"/>
-        <w:rPr>
+        <w:t>Training e valutazione delle performance con crossvalidazione (10-fold) del DSO-1 utilizzando un solo classificatore addestrato con descrittori ACC, BIC, CCV e LCH.</w:t>
+      </w:r>
+    </w:p>
+    <w:p>
+      <w:pPr>
+        <w:pStyle w:val="Paragrafoelenco"/>
+        <w:rPr>
+          <w:sz w:val="20"/>
+          <w:szCs w:val="20"/>
+        </w:rPr>
+      </w:pPr>
+      <w:r>
+        <w:rPr>
+          <w:sz w:val="20"/>
+          <w:szCs w:val="20"/>
+        </w:rPr>
+        <w:t>GGE</w:t>
+      </w:r>
+      <w:r>
+        <w:rPr>
+          <w:sz w:val="20"/>
+          <w:szCs w:val="20"/>
+        </w:rPr>
+        <w:t xml:space="preserve"> e IIC</w:t>
+      </w:r>
+      <w:r>
+        <w:rPr>
+          <w:sz w:val="20"/>
+          <w:szCs w:val="20"/>
+        </w:rPr>
+        <w:t xml:space="preserve"> map.</w:t>
+      </w:r>
+    </w:p>
+    <w:p>
+      <w:pPr>
+        <w:pStyle w:val="Paragrafoelenco"/>
+        <w:rPr>
+          <w:sz w:val="20"/>
+          <w:szCs w:val="20"/>
+        </w:rPr>
+      </w:pPr>
+    </w:p>
+    <w:p>
+      <w:pPr>
+        <w:pStyle w:val="Paragrafoelenco"/>
+        <w:rPr>
+          <w:sz w:val="20"/>
+          <w:szCs w:val="20"/>
+        </w:rPr>
+      </w:pPr>
+      <w:r>
+        <w:rPr>
+          <w:sz w:val="20"/>
+          <w:szCs w:val="20"/>
+        </w:rPr>
+        <w:t>Accuracy (avg over 5 runs): 77</w:t>
+      </w:r>
+      <w:r>
+        <w:rPr>
+          <w:sz w:val="20"/>
+          <w:szCs w:val="20"/>
+        </w:rPr>
+        <w:t>.6%</w:t>
+      </w:r>
+    </w:p>
+    <w:p>
+      <w:pPr>
+        <w:pStyle w:val="Paragrafoelenco"/>
+        <w:numPr>
+          <w:ilvl w:val="0"/>
+          <w:numId w:val="4"/>
+        </w:numPr>
+        <w:rPr>
+          <w:b/>
           <w:sz w:val="28"/>
         </w:rPr>
       </w:pPr>
+      <w:r>
+        <w:rPr>
+          <w:b/>
+          <w:sz w:val="20"/>
+          <w:szCs w:val="20"/>
+        </w:rPr>
+        <w:t>Classificazione con crossvalidazione coppie di facce (ACC, BIC, CCV e LCH)</w:t>
+      </w:r>
+      <w:r>
+        <w:rPr>
+          <w:b/>
+          <w:sz w:val="20"/>
+          <w:szCs w:val="20"/>
+        </w:rPr>
+        <w:t xml:space="preserve"> (20/01/2017)</w:t>
+      </w:r>
+    </w:p>
+    <w:p>
+      <w:pPr>
+        <w:pStyle w:val="Paragrafoelenco"/>
+        <w:rPr>
+          <w:sz w:val="20"/>
+          <w:szCs w:val="20"/>
+        </w:rPr>
+      </w:pPr>
+      <w:r>
+        <w:rPr>
+          <w:sz w:val="20"/>
+          <w:szCs w:val="20"/>
+        </w:rPr>
+        <w:t>Training e valutazione delle performance con crossvalidazione (10-fold) del DSO-1 utilizzando un solo classificatore addestrato con descrittori ACC, BIC, CCV e LCH.</w:t>
+      </w:r>
+      <w:r>
+        <w:rPr>
+          <w:sz w:val="20"/>
+          <w:szCs w:val="20"/>
+        </w:rPr>
+        <w:t xml:space="preserve"> Con descrittori inveriti.</w:t>
+      </w:r>
+    </w:p>
+    <w:p>
+      <w:pPr>
+        <w:pStyle w:val="Paragrafoelenco"/>
+        <w:rPr>
+          <w:sz w:val="20"/>
+          <w:szCs w:val="20"/>
+        </w:rPr>
+      </w:pPr>
+      <w:r>
+        <w:rPr>
+          <w:sz w:val="20"/>
+          <w:szCs w:val="20"/>
+        </w:rPr>
+        <w:t>GGE e IIC map.</w:t>
+      </w:r>
+    </w:p>
+    <w:p>
+      <w:pPr>
+        <w:pStyle w:val="Paragrafoelenco"/>
+        <w:rPr>
+          <w:sz w:val="20"/>
+          <w:szCs w:val="20"/>
+        </w:rPr>
+      </w:pPr>
+    </w:p>
+    <w:p>
+      <w:pPr>
+        <w:pStyle w:val="Paragrafoelenco"/>
+        <w:rPr>
+          <w:sz w:val="20"/>
+          <w:szCs w:val="20"/>
+        </w:rPr>
+      </w:pPr>
+      <w:r>
+        <w:rPr>
+          <w:sz w:val="20"/>
+          <w:szCs w:val="20"/>
+        </w:rPr>
+        <w:t>Accuracy (avg over 5 r</w:t>
+      </w:r>
+      <w:r>
+        <w:rPr>
+          <w:sz w:val="20"/>
+          <w:szCs w:val="20"/>
+        </w:rPr>
+        <w:t>uns): 77.9</w:t>
+      </w:r>
       <w:bookmarkStart w:id="0" w:name="_GoBack"/>
       <w:bookmarkEnd w:id="0"/>
+      <w:r>
+        <w:rPr>
+          <w:sz w:val="20"/>
+          <w:szCs w:val="20"/>
+        </w:rPr>
+        <w:t>%</w:t>
+      </w:r>
+    </w:p>
+    <w:p>
+      <w:pPr>
+        <w:pStyle w:val="Paragrafoelenco"/>
+        <w:rPr>
+          <w:sz w:val="28"/>
+        </w:rPr>
+      </w:pPr>
     </w:p>
     <w:p>
       <w:pPr>
@@ -1937,13 +2017,7 @@
         <w:jc w:val="both"/>
       </w:pPr>
       <w:r>
-        <w:t>[</w:t>
-      </w:r>
-      <w:r>
-        <w:t>2</w:t>
-      </w:r>
-      <w:r>
-        <w:t xml:space="preserve">] C. Riess and E. Angelopoulou, </w:t>
+        <w:t xml:space="preserve">[2] C. Riess and E. Angelopoulou, </w:t>
       </w:r>
       <w:r>
         <w:rPr>

</xml_diff>

<commit_message>
region splicing detection algorithm
</commit_message>
<xml_diff>
--- a/docs/Image_splicing_detection.docx
+++ b/docs/Image_splicing_detection.docx
@@ -15,8 +15,33 @@
           <w:b/>
           <w:sz w:val="40"/>
         </w:rPr>
-        <w:t>Image splicing detection</w:t>
-      </w:r>
+        <w:t xml:space="preserve">Image </w:t>
+      </w:r>
+      <w:proofErr w:type="spellStart"/>
+      <w:r>
+        <w:rPr>
+          <w:b/>
+          <w:sz w:val="40"/>
+        </w:rPr>
+        <w:t>splicing</w:t>
+      </w:r>
+      <w:proofErr w:type="spellEnd"/>
+      <w:r>
+        <w:rPr>
+          <w:b/>
+          <w:sz w:val="40"/>
+        </w:rPr>
+        <w:t xml:space="preserve"> </w:t>
+      </w:r>
+      <w:proofErr w:type="spellStart"/>
+      <w:r>
+        <w:rPr>
+          <w:b/>
+          <w:sz w:val="40"/>
+        </w:rPr>
+        <w:t>detection</w:t>
+      </w:r>
+      <w:proofErr w:type="spellEnd"/>
     </w:p>
     <w:p>
       <w:pPr>
@@ -87,29 +112,99 @@
           <w:szCs w:val="20"/>
         </w:rPr>
       </w:pPr>
-      <w:r>
-        <w:rPr>
-          <w:b/>
-          <w:sz w:val="20"/>
-          <w:szCs w:val="20"/>
-        </w:rPr>
-        <w:t>Illuminant maps extraction</w:t>
-      </w:r>
-    </w:p>
-    <w:p>
-      <w:pPr>
-        <w:pStyle w:val="Paragrafoelenco"/>
-        <w:rPr>
-          <w:sz w:val="20"/>
-          <w:szCs w:val="20"/>
-        </w:rPr>
-      </w:pPr>
-      <w:r>
-        <w:rPr>
-          <w:sz w:val="20"/>
-          <w:szCs w:val="20"/>
-        </w:rPr>
-        <w:t>Per ciascuna immagine del dataset, estrae la GGE e la IIC map dell’intera immagine. Le due mappe vengono considerate come un nuovo spazio colore dell’immagine originale.  L’e</w:t>
+      <w:proofErr w:type="spellStart"/>
+      <w:r>
+        <w:rPr>
+          <w:b/>
+          <w:sz w:val="20"/>
+          <w:szCs w:val="20"/>
+        </w:rPr>
+        <w:t>Illuminant</w:t>
+      </w:r>
+      <w:proofErr w:type="spellEnd"/>
+      <w:r>
+        <w:rPr>
+          <w:b/>
+          <w:sz w:val="20"/>
+          <w:szCs w:val="20"/>
+        </w:rPr>
+        <w:t xml:space="preserve"> </w:t>
+      </w:r>
+      <w:proofErr w:type="spellStart"/>
+      <w:r>
+        <w:rPr>
+          <w:b/>
+          <w:sz w:val="20"/>
+          <w:szCs w:val="20"/>
+        </w:rPr>
+        <w:t>maps</w:t>
+      </w:r>
+      <w:proofErr w:type="spellEnd"/>
+      <w:r>
+        <w:rPr>
+          <w:b/>
+          <w:sz w:val="20"/>
+          <w:szCs w:val="20"/>
+        </w:rPr>
+        <w:t xml:space="preserve"> </w:t>
+      </w:r>
+      <w:proofErr w:type="spellStart"/>
+      <w:r>
+        <w:rPr>
+          <w:b/>
+          <w:sz w:val="20"/>
+          <w:szCs w:val="20"/>
+        </w:rPr>
+        <w:t>extraction</w:t>
+      </w:r>
+      <w:proofErr w:type="spellEnd"/>
+    </w:p>
+    <w:p>
+      <w:pPr>
+        <w:pStyle w:val="Paragrafoelenco"/>
+        <w:rPr>
+          <w:sz w:val="20"/>
+          <w:szCs w:val="20"/>
+        </w:rPr>
+      </w:pPr>
+      <w:r>
+        <w:rPr>
+          <w:sz w:val="20"/>
+          <w:szCs w:val="20"/>
+        </w:rPr>
+        <w:t xml:space="preserve">Per ciascuna immagine del </w:t>
+      </w:r>
+      <w:proofErr w:type="spellStart"/>
+      <w:r>
+        <w:rPr>
+          <w:sz w:val="20"/>
+          <w:szCs w:val="20"/>
+        </w:rPr>
+        <w:t>dataset</w:t>
+      </w:r>
+      <w:proofErr w:type="spellEnd"/>
+      <w:r>
+        <w:rPr>
+          <w:sz w:val="20"/>
+          <w:szCs w:val="20"/>
+        </w:rPr>
+        <w:t xml:space="preserve">, estrae la GGE e la IIC </w:t>
+      </w:r>
+      <w:proofErr w:type="spellStart"/>
+      <w:r>
+        <w:rPr>
+          <w:sz w:val="20"/>
+          <w:szCs w:val="20"/>
+        </w:rPr>
+        <w:t>map</w:t>
+      </w:r>
+      <w:proofErr w:type="spellEnd"/>
+      <w:r>
+        <w:rPr>
+          <w:sz w:val="20"/>
+          <w:szCs w:val="20"/>
+        </w:rPr>
+        <w:t xml:space="preserve"> dell’intera immagine. Le due mappe vengono considerate come un nuovo spazio colore dell’immagine originale.  L’e</w:t>
       </w:r>
       <w:r>
         <w:rPr>
@@ -123,7 +218,23 @@
           <w:sz w:val="20"/>
           <w:szCs w:val="20"/>
         </w:rPr>
-        <w:t xml:space="preserve">ttuata con la tecnica descritta da Riess in [2]. </w:t>
+        <w:t xml:space="preserve">ttuata con la tecnica descritta da </w:t>
+      </w:r>
+      <w:proofErr w:type="spellStart"/>
+      <w:r>
+        <w:rPr>
+          <w:sz w:val="20"/>
+          <w:szCs w:val="20"/>
+        </w:rPr>
+        <w:t>Riess</w:t>
+      </w:r>
+      <w:proofErr w:type="spellEnd"/>
+      <w:r>
+        <w:rPr>
+          <w:sz w:val="20"/>
+          <w:szCs w:val="20"/>
+        </w:rPr>
+        <w:t xml:space="preserve"> in [2]. </w:t>
       </w:r>
     </w:p>
     <w:p>
@@ -145,23 +256,103 @@
           <w:sz w:val="20"/>
           <w:szCs w:val="20"/>
         </w:rPr>
-        <w:t>Face detection and paired face feature extraction</w:t>
-      </w:r>
-    </w:p>
-    <w:p>
-      <w:pPr>
-        <w:pStyle w:val="Paragrafoelenco"/>
-        <w:rPr>
-          <w:sz w:val="20"/>
-          <w:szCs w:val="20"/>
-        </w:rPr>
-      </w:pPr>
-      <w:r>
-        <w:rPr>
-          <w:sz w:val="20"/>
-          <w:szCs w:val="20"/>
-        </w:rPr>
-        <w:t>Eseguita l’estrazione delle due mappe, viene letto dal groudtruth la posizione delle facce.</w:t>
+        <w:t xml:space="preserve">Face </w:t>
+      </w:r>
+      <w:proofErr w:type="spellStart"/>
+      <w:r>
+        <w:rPr>
+          <w:b/>
+          <w:sz w:val="20"/>
+          <w:szCs w:val="20"/>
+        </w:rPr>
+        <w:t>detection</w:t>
+      </w:r>
+      <w:proofErr w:type="spellEnd"/>
+      <w:r>
+        <w:rPr>
+          <w:b/>
+          <w:sz w:val="20"/>
+          <w:szCs w:val="20"/>
+        </w:rPr>
+        <w:t xml:space="preserve"> and </w:t>
+      </w:r>
+      <w:proofErr w:type="spellStart"/>
+      <w:r>
+        <w:rPr>
+          <w:b/>
+          <w:sz w:val="20"/>
+          <w:szCs w:val="20"/>
+        </w:rPr>
+        <w:t>paired</w:t>
+      </w:r>
+      <w:proofErr w:type="spellEnd"/>
+      <w:r>
+        <w:rPr>
+          <w:b/>
+          <w:sz w:val="20"/>
+          <w:szCs w:val="20"/>
+        </w:rPr>
+        <w:t xml:space="preserve"> face </w:t>
+      </w:r>
+      <w:proofErr w:type="spellStart"/>
+      <w:r>
+        <w:rPr>
+          <w:b/>
+          <w:sz w:val="20"/>
+          <w:szCs w:val="20"/>
+        </w:rPr>
+        <w:t>feature</w:t>
+      </w:r>
+      <w:proofErr w:type="spellEnd"/>
+      <w:r>
+        <w:rPr>
+          <w:b/>
+          <w:sz w:val="20"/>
+          <w:szCs w:val="20"/>
+        </w:rPr>
+        <w:t xml:space="preserve"> </w:t>
+      </w:r>
+      <w:proofErr w:type="spellStart"/>
+      <w:r>
+        <w:rPr>
+          <w:b/>
+          <w:sz w:val="20"/>
+          <w:szCs w:val="20"/>
+        </w:rPr>
+        <w:t>extraction</w:t>
+      </w:r>
+      <w:proofErr w:type="spellEnd"/>
+    </w:p>
+    <w:p>
+      <w:pPr>
+        <w:pStyle w:val="Paragrafoelenco"/>
+        <w:rPr>
+          <w:sz w:val="20"/>
+          <w:szCs w:val="20"/>
+        </w:rPr>
+      </w:pPr>
+      <w:r>
+        <w:rPr>
+          <w:sz w:val="20"/>
+          <w:szCs w:val="20"/>
+        </w:rPr>
+        <w:t xml:space="preserve">Eseguita l’estrazione delle due mappe, viene letto dal </w:t>
+      </w:r>
+      <w:proofErr w:type="spellStart"/>
+      <w:r>
+        <w:rPr>
+          <w:sz w:val="20"/>
+          <w:szCs w:val="20"/>
+        </w:rPr>
+        <w:t>groudtruth</w:t>
+      </w:r>
+      <w:proofErr w:type="spellEnd"/>
+      <w:r>
+        <w:rPr>
+          <w:sz w:val="20"/>
+          <w:szCs w:val="20"/>
+        </w:rPr>
+        <w:t xml:space="preserve"> la posizione delle facce.</w:t>
       </w:r>
     </w:p>
     <w:p>
@@ -218,7 +409,25 @@
           <w:szCs w:val="20"/>
           <w:u w:val="single"/>
         </w:rPr>
-        <w:t>(N.B.: allo stato attuale non si tiene conto dell’ordine delle due facce, ma in realtà il descrittore cambia in base all’ordine. E’ una cosa da provare)</w:t>
+        <w:t xml:space="preserve">(N.B.: allo stato attuale non si tiene conto dell’ordine delle due facce, ma in realtà il descrittore cambia in base all’ordine. </w:t>
+      </w:r>
+      <w:proofErr w:type="gramStart"/>
+      <w:r>
+        <w:rPr>
+          <w:sz w:val="20"/>
+          <w:szCs w:val="20"/>
+          <w:u w:val="single"/>
+        </w:rPr>
+        <w:t>E’</w:t>
+      </w:r>
+      <w:proofErr w:type="gramEnd"/>
+      <w:r>
+        <w:rPr>
+          <w:sz w:val="20"/>
+          <w:szCs w:val="20"/>
+          <w:u w:val="single"/>
+        </w:rPr>
+        <w:t xml:space="preserve"> una cosa da provare)</w:t>
       </w:r>
     </w:p>
     <w:p>
@@ -240,7 +449,25 @@
           <w:sz w:val="20"/>
           <w:szCs w:val="20"/>
         </w:rPr>
-        <w:t>KNN models training</w:t>
+        <w:t xml:space="preserve">KNN </w:t>
+      </w:r>
+      <w:proofErr w:type="spellStart"/>
+      <w:r>
+        <w:rPr>
+          <w:b/>
+          <w:sz w:val="20"/>
+          <w:szCs w:val="20"/>
+        </w:rPr>
+        <w:t>models</w:t>
+      </w:r>
+      <w:proofErr w:type="spellEnd"/>
+      <w:r>
+        <w:rPr>
+          <w:b/>
+          <w:sz w:val="20"/>
+          <w:szCs w:val="20"/>
+        </w:rPr>
+        <w:t xml:space="preserve"> training</w:t>
       </w:r>
     </w:p>
     <w:p>
@@ -290,7 +517,43 @@
           <w:szCs w:val="20"/>
           <w:u w:val="single"/>
         </w:rPr>
-        <w:t>(N.B.: allo stato attuale viene considerato solamente descrittori ottenuti processando le GGE map. Da estendere anche all’utilizzo di descrittori su IIC map).</w:t>
+        <w:t xml:space="preserve">(N.B.: allo stato attuale viene considerato solamente descrittori ottenuti processando le GGE </w:t>
+      </w:r>
+      <w:proofErr w:type="spellStart"/>
+      <w:r>
+        <w:rPr>
+          <w:sz w:val="20"/>
+          <w:szCs w:val="20"/>
+          <w:u w:val="single"/>
+        </w:rPr>
+        <w:t>map</w:t>
+      </w:r>
+      <w:proofErr w:type="spellEnd"/>
+      <w:r>
+        <w:rPr>
+          <w:sz w:val="20"/>
+          <w:szCs w:val="20"/>
+          <w:u w:val="single"/>
+        </w:rPr>
+        <w:t xml:space="preserve">. Da estendere anche all’utilizzo di descrittori su IIC </w:t>
+      </w:r>
+      <w:proofErr w:type="spellStart"/>
+      <w:r>
+        <w:rPr>
+          <w:sz w:val="20"/>
+          <w:szCs w:val="20"/>
+          <w:u w:val="single"/>
+        </w:rPr>
+        <w:t>map</w:t>
+      </w:r>
+      <w:proofErr w:type="spellEnd"/>
+      <w:r>
+        <w:rPr>
+          <w:sz w:val="20"/>
+          <w:szCs w:val="20"/>
+          <w:u w:val="single"/>
+        </w:rPr>
+        <w:t>).</w:t>
       </w:r>
     </w:p>
     <w:p>
@@ -313,6 +576,7 @@
         </w:rPr>
         <w:t xml:space="preserve">Viene descritta a seguito la procedura implementata per la </w:t>
       </w:r>
+      <w:proofErr w:type="spellStart"/>
       <w:r>
         <w:rPr>
           <w:b/>
@@ -320,6 +584,7 @@
         </w:rPr>
         <w:t>detection</w:t>
       </w:r>
+      <w:proofErr w:type="spellEnd"/>
       <w:r>
         <w:rPr>
           <w:sz w:val="20"/>
@@ -340,14 +605,52 @@
           <w:szCs w:val="20"/>
         </w:rPr>
       </w:pPr>
-      <w:r>
-        <w:rPr>
-          <w:b/>
-          <w:sz w:val="20"/>
-          <w:szCs w:val="20"/>
-        </w:rPr>
-        <w:t>Illuminant maps extraction</w:t>
-      </w:r>
+      <w:proofErr w:type="spellStart"/>
+      <w:r>
+        <w:rPr>
+          <w:b/>
+          <w:sz w:val="20"/>
+          <w:szCs w:val="20"/>
+        </w:rPr>
+        <w:t>Illuminant</w:t>
+      </w:r>
+      <w:proofErr w:type="spellEnd"/>
+      <w:r>
+        <w:rPr>
+          <w:b/>
+          <w:sz w:val="20"/>
+          <w:szCs w:val="20"/>
+        </w:rPr>
+        <w:t xml:space="preserve"> </w:t>
+      </w:r>
+      <w:proofErr w:type="spellStart"/>
+      <w:r>
+        <w:rPr>
+          <w:b/>
+          <w:sz w:val="20"/>
+          <w:szCs w:val="20"/>
+        </w:rPr>
+        <w:t>maps</w:t>
+      </w:r>
+      <w:proofErr w:type="spellEnd"/>
+      <w:r>
+        <w:rPr>
+          <w:b/>
+          <w:sz w:val="20"/>
+          <w:szCs w:val="20"/>
+        </w:rPr>
+        <w:t xml:space="preserve"> </w:t>
+      </w:r>
+      <w:proofErr w:type="spellStart"/>
+      <w:r>
+        <w:rPr>
+          <w:b/>
+          <w:sz w:val="20"/>
+          <w:szCs w:val="20"/>
+        </w:rPr>
+        <w:t>extraction</w:t>
+      </w:r>
+      <w:proofErr w:type="spellEnd"/>
     </w:p>
     <w:p>
       <w:pPr>
@@ -368,23 +671,119 @@
           <w:sz w:val="20"/>
           <w:szCs w:val="20"/>
         </w:rPr>
-        <w:t>Face detection and paired face feature extraction</w:t>
-      </w:r>
-    </w:p>
-    <w:p>
-      <w:pPr>
-        <w:pStyle w:val="Paragrafoelenco"/>
-        <w:rPr>
-          <w:sz w:val="20"/>
-          <w:szCs w:val="20"/>
-        </w:rPr>
-      </w:pPr>
-      <w:r>
-        <w:rPr>
-          <w:sz w:val="20"/>
-          <w:szCs w:val="20"/>
-        </w:rPr>
-        <w:t>Come nel caso precedente, ma la detection delle facce viene effettuata tramite l’algoritmo di Viola e Jones, con la sua implementazione per OpenCV.</w:t>
+        <w:t xml:space="preserve">Face </w:t>
+      </w:r>
+      <w:proofErr w:type="spellStart"/>
+      <w:r>
+        <w:rPr>
+          <w:b/>
+          <w:sz w:val="20"/>
+          <w:szCs w:val="20"/>
+        </w:rPr>
+        <w:t>detection</w:t>
+      </w:r>
+      <w:proofErr w:type="spellEnd"/>
+      <w:r>
+        <w:rPr>
+          <w:b/>
+          <w:sz w:val="20"/>
+          <w:szCs w:val="20"/>
+        </w:rPr>
+        <w:t xml:space="preserve"> and </w:t>
+      </w:r>
+      <w:proofErr w:type="spellStart"/>
+      <w:r>
+        <w:rPr>
+          <w:b/>
+          <w:sz w:val="20"/>
+          <w:szCs w:val="20"/>
+        </w:rPr>
+        <w:t>paired</w:t>
+      </w:r>
+      <w:proofErr w:type="spellEnd"/>
+      <w:r>
+        <w:rPr>
+          <w:b/>
+          <w:sz w:val="20"/>
+          <w:szCs w:val="20"/>
+        </w:rPr>
+        <w:t xml:space="preserve"> face </w:t>
+      </w:r>
+      <w:proofErr w:type="spellStart"/>
+      <w:r>
+        <w:rPr>
+          <w:b/>
+          <w:sz w:val="20"/>
+          <w:szCs w:val="20"/>
+        </w:rPr>
+        <w:t>feature</w:t>
+      </w:r>
+      <w:proofErr w:type="spellEnd"/>
+      <w:r>
+        <w:rPr>
+          <w:b/>
+          <w:sz w:val="20"/>
+          <w:szCs w:val="20"/>
+        </w:rPr>
+        <w:t xml:space="preserve"> </w:t>
+      </w:r>
+      <w:proofErr w:type="spellStart"/>
+      <w:r>
+        <w:rPr>
+          <w:b/>
+          <w:sz w:val="20"/>
+          <w:szCs w:val="20"/>
+        </w:rPr>
+        <w:t>extraction</w:t>
+      </w:r>
+      <w:proofErr w:type="spellEnd"/>
+    </w:p>
+    <w:p>
+      <w:pPr>
+        <w:pStyle w:val="Paragrafoelenco"/>
+        <w:rPr>
+          <w:sz w:val="20"/>
+          <w:szCs w:val="20"/>
+        </w:rPr>
+      </w:pPr>
+      <w:r>
+        <w:rPr>
+          <w:sz w:val="20"/>
+          <w:szCs w:val="20"/>
+        </w:rPr>
+        <w:t xml:space="preserve">Come nel caso precedente, ma la </w:t>
+      </w:r>
+      <w:proofErr w:type="spellStart"/>
+      <w:r>
+        <w:rPr>
+          <w:sz w:val="20"/>
+          <w:szCs w:val="20"/>
+        </w:rPr>
+        <w:t>detection</w:t>
+      </w:r>
+      <w:proofErr w:type="spellEnd"/>
+      <w:r>
+        <w:rPr>
+          <w:sz w:val="20"/>
+          <w:szCs w:val="20"/>
+        </w:rPr>
+        <w:t xml:space="preserve"> delle facce viene effettuata tramite l’algoritmo di Viola e Jones, con la sua implementazione per </w:t>
+      </w:r>
+      <w:proofErr w:type="spellStart"/>
+      <w:r>
+        <w:rPr>
+          <w:sz w:val="20"/>
+          <w:szCs w:val="20"/>
+        </w:rPr>
+        <w:t>OpenCV</w:t>
+      </w:r>
+      <w:proofErr w:type="spellEnd"/>
+      <w:r>
+        <w:rPr>
+          <w:sz w:val="20"/>
+          <w:szCs w:val="20"/>
+        </w:rPr>
+        <w:t>.</w:t>
       </w:r>
     </w:p>
     <w:p>
@@ -406,23 +805,49 @@
           <w:sz w:val="20"/>
           <w:szCs w:val="20"/>
         </w:rPr>
-        <w:t>KNN classification</w:t>
-      </w:r>
-    </w:p>
-    <w:p>
-      <w:pPr>
-        <w:pStyle w:val="Paragrafoelenco"/>
-        <w:rPr>
-          <w:sz w:val="20"/>
-          <w:szCs w:val="20"/>
-        </w:rPr>
-      </w:pPr>
-      <w:r>
-        <w:rPr>
-          <w:sz w:val="20"/>
-          <w:szCs w:val="20"/>
-        </w:rPr>
-        <w:t>Ciascuna coppia di facce viene ora classificata tramite i modelli KNN addestrati. Per ciascun classificatore otteniamo una prediction, il risultato è ottenuto tramite votazione a maggioranza tra tutti i classificatori: una coppia di facce sarà considerata come falsa se almeno la metà più 1 dei classificatori utilizzati la classifica come non autentica.</w:t>
+        <w:t xml:space="preserve">KNN </w:t>
+      </w:r>
+      <w:proofErr w:type="spellStart"/>
+      <w:r>
+        <w:rPr>
+          <w:b/>
+          <w:sz w:val="20"/>
+          <w:szCs w:val="20"/>
+        </w:rPr>
+        <w:t>classification</w:t>
+      </w:r>
+      <w:proofErr w:type="spellEnd"/>
+    </w:p>
+    <w:p>
+      <w:pPr>
+        <w:pStyle w:val="Paragrafoelenco"/>
+        <w:rPr>
+          <w:sz w:val="20"/>
+          <w:szCs w:val="20"/>
+        </w:rPr>
+      </w:pPr>
+      <w:r>
+        <w:rPr>
+          <w:sz w:val="20"/>
+          <w:szCs w:val="20"/>
+        </w:rPr>
+        <w:t xml:space="preserve">Ciascuna coppia di facce viene ora classificata tramite i modelli KNN addestrati. Per ciascun classificatore otteniamo una </w:t>
+      </w:r>
+      <w:proofErr w:type="spellStart"/>
+      <w:r>
+        <w:rPr>
+          <w:sz w:val="20"/>
+          <w:szCs w:val="20"/>
+        </w:rPr>
+        <w:t>prediction</w:t>
+      </w:r>
+      <w:proofErr w:type="spellEnd"/>
+      <w:r>
+        <w:rPr>
+          <w:sz w:val="20"/>
+          <w:szCs w:val="20"/>
+        </w:rPr>
+        <w:t>, il risultato è ottenuto tramite votazione a maggioranza tra tutti i classificatori: una coppia di facce sarà considerata come falsa se almeno la metà più 1 dei classificatori utilizzati la classifica come non autentica.</w:t>
       </w:r>
     </w:p>
     <w:p>
@@ -444,8 +869,18 @@
           <w:sz w:val="20"/>
           <w:szCs w:val="20"/>
         </w:rPr>
-        <w:t>Single face choose</w:t>
-      </w:r>
+        <w:t xml:space="preserve">Single face </w:t>
+      </w:r>
+      <w:proofErr w:type="spellStart"/>
+      <w:r>
+        <w:rPr>
+          <w:b/>
+          <w:sz w:val="20"/>
+          <w:szCs w:val="20"/>
+        </w:rPr>
+        <w:t>choose</w:t>
+      </w:r>
+      <w:proofErr w:type="spellEnd"/>
     </w:p>
     <w:p>
       <w:pPr>
@@ -467,7 +902,55 @@
           <w:sz w:val="20"/>
           <w:szCs w:val="20"/>
         </w:rPr>
-        <w:t>’intuizione nell’articolo di Victor e Tiago che, data un’immagine vera ed una contenente una contraffazione, la differenza tra le due Illuminant Maps estratte (GGE e IIC) è m</w:t>
+        <w:t xml:space="preserve">’intuizione nell’articolo di Victor e Tiago che, data un’immagine vera ed </w:t>
+      </w:r>
+      <w:proofErr w:type="gramStart"/>
+      <w:r>
+        <w:rPr>
+          <w:sz w:val="20"/>
+          <w:szCs w:val="20"/>
+        </w:rPr>
+        <w:t>una contenente</w:t>
+      </w:r>
+      <w:proofErr w:type="gramEnd"/>
+      <w:r>
+        <w:rPr>
+          <w:sz w:val="20"/>
+          <w:szCs w:val="20"/>
+        </w:rPr>
+        <w:t xml:space="preserve"> una contraffazione, la differenza tra le due </w:t>
+      </w:r>
+      <w:proofErr w:type="spellStart"/>
+      <w:r>
+        <w:rPr>
+          <w:sz w:val="20"/>
+          <w:szCs w:val="20"/>
+        </w:rPr>
+        <w:t>Illuminant</w:t>
+      </w:r>
+      <w:proofErr w:type="spellEnd"/>
+      <w:r>
+        <w:rPr>
+          <w:sz w:val="20"/>
+          <w:szCs w:val="20"/>
+        </w:rPr>
+        <w:t xml:space="preserve"> </w:t>
+      </w:r>
+      <w:proofErr w:type="spellStart"/>
+      <w:r>
+        <w:rPr>
+          <w:sz w:val="20"/>
+          <w:szCs w:val="20"/>
+        </w:rPr>
+        <w:t>Maps</w:t>
+      </w:r>
+      <w:proofErr w:type="spellEnd"/>
+      <w:r>
+        <w:rPr>
+          <w:sz w:val="20"/>
+          <w:szCs w:val="20"/>
+        </w:rPr>
+        <w:t xml:space="preserve"> estratte (GGE e IIC) è m</w:t>
       </w:r>
       <w:r>
         <w:rPr>
@@ -487,6 +970,7 @@
           <w:u w:val="single"/>
         </w:rPr>
       </w:pPr>
+      <w:proofErr w:type="gramStart"/>
       <w:r>
         <w:rPr>
           <w:i/>
@@ -494,7 +978,17 @@
           <w:szCs w:val="20"/>
           <w:u w:val="single"/>
         </w:rPr>
-        <w:t>N.B. : questa intuizione purtroppo però non si è dimostrata solida, portandoci a cambiare direzione verso questo altro approccio.</w:t>
+        <w:t>N.B. :</w:t>
+      </w:r>
+      <w:proofErr w:type="gramEnd"/>
+      <w:r>
+        <w:rPr>
+          <w:i/>
+          <w:sz w:val="20"/>
+          <w:szCs w:val="20"/>
+          <w:u w:val="single"/>
+        </w:rPr>
+        <w:t xml:space="preserve"> questa intuizione purtroppo però non si è dimostrata solida, portandoci a cambiare direzione verso questo altro approccio.</w:t>
       </w:r>
     </w:p>
     <w:p>
@@ -522,6 +1016,7 @@
           <w:sz w:val="28"/>
         </w:rPr>
       </w:pPr>
+      <w:proofErr w:type="spellStart"/>
       <w:r>
         <w:rPr>
           <w:b/>
@@ -530,21 +1025,31 @@
         <w:lastRenderedPageBreak/>
         <w:t>Dataset</w:t>
       </w:r>
-    </w:p>
-    <w:p>
-      <w:pPr>
-        <w:rPr>
-          <w:sz w:val="20"/>
-          <w:szCs w:val="20"/>
-        </w:rPr>
-      </w:pPr>
-      <w:r>
-        <w:rPr>
-          <w:sz w:val="20"/>
-          <w:szCs w:val="20"/>
-        </w:rPr>
-        <w:t>I dataset</w:t>
-      </w:r>
+      <w:proofErr w:type="spellEnd"/>
+    </w:p>
+    <w:p>
+      <w:pPr>
+        <w:rPr>
+          <w:sz w:val="20"/>
+          <w:szCs w:val="20"/>
+        </w:rPr>
+      </w:pPr>
+      <w:r>
+        <w:rPr>
+          <w:sz w:val="20"/>
+          <w:szCs w:val="20"/>
+        </w:rPr>
+        <w:t xml:space="preserve">I </w:t>
+      </w:r>
+      <w:proofErr w:type="spellStart"/>
+      <w:r>
+        <w:rPr>
+          <w:sz w:val="20"/>
+          <w:szCs w:val="20"/>
+        </w:rPr>
+        <w:t>dataset</w:t>
+      </w:r>
+      <w:proofErr w:type="spellEnd"/>
       <w:r>
         <w:rPr>
           <w:sz w:val="20"/>
@@ -612,14 +1117,445 @@
         </w:rPr>
         <w:t> </w:t>
       </w:r>
-      <w:r>
-        <w:rPr>
-          <w:rFonts w:ascii="Calibri" w:hAnsi="Calibri"/>
-          <w:color w:val="333333"/>
-          <w:sz w:val="20"/>
-          <w:szCs w:val="20"/>
-        </w:rPr>
-        <w:t>It is composed of 200 indoor and outdoor images with an image resolution of 2,048 x 1,536 pixels. Out of this set of images, 100 are original, i.e., have no adjustments whatsoever, and 100 are forged. The forgeries were created by adding one or more individuals in a source image that already contained one or more persons.</w:t>
+      <w:proofErr w:type="spellStart"/>
+      <w:r>
+        <w:rPr>
+          <w:rFonts w:ascii="Calibri" w:hAnsi="Calibri"/>
+          <w:color w:val="333333"/>
+          <w:sz w:val="20"/>
+          <w:szCs w:val="20"/>
+        </w:rPr>
+        <w:t>It</w:t>
+      </w:r>
+      <w:proofErr w:type="spellEnd"/>
+      <w:r>
+        <w:rPr>
+          <w:rFonts w:ascii="Calibri" w:hAnsi="Calibri"/>
+          <w:color w:val="333333"/>
+          <w:sz w:val="20"/>
+          <w:szCs w:val="20"/>
+        </w:rPr>
+        <w:t xml:space="preserve"> </w:t>
+      </w:r>
+      <w:proofErr w:type="spellStart"/>
+      <w:r>
+        <w:rPr>
+          <w:rFonts w:ascii="Calibri" w:hAnsi="Calibri"/>
+          <w:color w:val="333333"/>
+          <w:sz w:val="20"/>
+          <w:szCs w:val="20"/>
+        </w:rPr>
+        <w:t>is</w:t>
+      </w:r>
+      <w:proofErr w:type="spellEnd"/>
+      <w:r>
+        <w:rPr>
+          <w:rFonts w:ascii="Calibri" w:hAnsi="Calibri"/>
+          <w:color w:val="333333"/>
+          <w:sz w:val="20"/>
+          <w:szCs w:val="20"/>
+        </w:rPr>
+        <w:t xml:space="preserve"> </w:t>
+      </w:r>
+      <w:proofErr w:type="spellStart"/>
+      <w:r>
+        <w:rPr>
+          <w:rFonts w:ascii="Calibri" w:hAnsi="Calibri"/>
+          <w:color w:val="333333"/>
+          <w:sz w:val="20"/>
+          <w:szCs w:val="20"/>
+        </w:rPr>
+        <w:t>composed</w:t>
+      </w:r>
+      <w:proofErr w:type="spellEnd"/>
+      <w:r>
+        <w:rPr>
+          <w:rFonts w:ascii="Calibri" w:hAnsi="Calibri"/>
+          <w:color w:val="333333"/>
+          <w:sz w:val="20"/>
+          <w:szCs w:val="20"/>
+        </w:rPr>
+        <w:t xml:space="preserve"> of 200 indoor and outdoor images with an image </w:t>
+      </w:r>
+      <w:proofErr w:type="spellStart"/>
+      <w:r>
+        <w:rPr>
+          <w:rFonts w:ascii="Calibri" w:hAnsi="Calibri"/>
+          <w:color w:val="333333"/>
+          <w:sz w:val="20"/>
+          <w:szCs w:val="20"/>
+        </w:rPr>
+        <w:t>resolution</w:t>
+      </w:r>
+      <w:proofErr w:type="spellEnd"/>
+      <w:r>
+        <w:rPr>
+          <w:rFonts w:ascii="Calibri" w:hAnsi="Calibri"/>
+          <w:color w:val="333333"/>
+          <w:sz w:val="20"/>
+          <w:szCs w:val="20"/>
+        </w:rPr>
+        <w:t xml:space="preserve"> of 2,048 x 1,536 </w:t>
+      </w:r>
+      <w:proofErr w:type="spellStart"/>
+      <w:r>
+        <w:rPr>
+          <w:rFonts w:ascii="Calibri" w:hAnsi="Calibri"/>
+          <w:color w:val="333333"/>
+          <w:sz w:val="20"/>
+          <w:szCs w:val="20"/>
+        </w:rPr>
+        <w:t>pixels</w:t>
+      </w:r>
+      <w:proofErr w:type="spellEnd"/>
+      <w:r>
+        <w:rPr>
+          <w:rFonts w:ascii="Calibri" w:hAnsi="Calibri"/>
+          <w:color w:val="333333"/>
+          <w:sz w:val="20"/>
+          <w:szCs w:val="20"/>
+        </w:rPr>
+        <w:t xml:space="preserve">. Out of </w:t>
+      </w:r>
+      <w:proofErr w:type="spellStart"/>
+      <w:r>
+        <w:rPr>
+          <w:rFonts w:ascii="Calibri" w:hAnsi="Calibri"/>
+          <w:color w:val="333333"/>
+          <w:sz w:val="20"/>
+          <w:szCs w:val="20"/>
+        </w:rPr>
+        <w:t>this</w:t>
+      </w:r>
+      <w:proofErr w:type="spellEnd"/>
+      <w:r>
+        <w:rPr>
+          <w:rFonts w:ascii="Calibri" w:hAnsi="Calibri"/>
+          <w:color w:val="333333"/>
+          <w:sz w:val="20"/>
+          <w:szCs w:val="20"/>
+        </w:rPr>
+        <w:t xml:space="preserve"> set of images, 100 are </w:t>
+      </w:r>
+      <w:proofErr w:type="spellStart"/>
+      <w:r>
+        <w:rPr>
+          <w:rFonts w:ascii="Calibri" w:hAnsi="Calibri"/>
+          <w:color w:val="333333"/>
+          <w:sz w:val="20"/>
+          <w:szCs w:val="20"/>
+        </w:rPr>
+        <w:t>original</w:t>
+      </w:r>
+      <w:proofErr w:type="spellEnd"/>
+      <w:r>
+        <w:rPr>
+          <w:rFonts w:ascii="Calibri" w:hAnsi="Calibri"/>
+          <w:color w:val="333333"/>
+          <w:sz w:val="20"/>
+          <w:szCs w:val="20"/>
+        </w:rPr>
+        <w:t xml:space="preserve">, i.e., </w:t>
+      </w:r>
+      <w:proofErr w:type="spellStart"/>
+      <w:r>
+        <w:rPr>
+          <w:rFonts w:ascii="Calibri" w:hAnsi="Calibri"/>
+          <w:color w:val="333333"/>
+          <w:sz w:val="20"/>
+          <w:szCs w:val="20"/>
+        </w:rPr>
+        <w:t>have</w:t>
+      </w:r>
+      <w:proofErr w:type="spellEnd"/>
+      <w:r>
+        <w:rPr>
+          <w:rFonts w:ascii="Calibri" w:hAnsi="Calibri"/>
+          <w:color w:val="333333"/>
+          <w:sz w:val="20"/>
+          <w:szCs w:val="20"/>
+        </w:rPr>
+        <w:t xml:space="preserve"> no </w:t>
+      </w:r>
+      <w:proofErr w:type="spellStart"/>
+      <w:r>
+        <w:rPr>
+          <w:rFonts w:ascii="Calibri" w:hAnsi="Calibri"/>
+          <w:color w:val="333333"/>
+          <w:sz w:val="20"/>
+          <w:szCs w:val="20"/>
+        </w:rPr>
+        <w:t>adjustments</w:t>
+      </w:r>
+      <w:proofErr w:type="spellEnd"/>
+      <w:r>
+        <w:rPr>
+          <w:rFonts w:ascii="Calibri" w:hAnsi="Calibri"/>
+          <w:color w:val="333333"/>
+          <w:sz w:val="20"/>
+          <w:szCs w:val="20"/>
+        </w:rPr>
+        <w:t xml:space="preserve"> </w:t>
+      </w:r>
+      <w:proofErr w:type="spellStart"/>
+      <w:r>
+        <w:rPr>
+          <w:rFonts w:ascii="Calibri" w:hAnsi="Calibri"/>
+          <w:color w:val="333333"/>
+          <w:sz w:val="20"/>
+          <w:szCs w:val="20"/>
+        </w:rPr>
+        <w:t>whatsoever</w:t>
+      </w:r>
+      <w:proofErr w:type="spellEnd"/>
+      <w:r>
+        <w:rPr>
+          <w:rFonts w:ascii="Calibri" w:hAnsi="Calibri"/>
+          <w:color w:val="333333"/>
+          <w:sz w:val="20"/>
+          <w:szCs w:val="20"/>
+        </w:rPr>
+        <w:t xml:space="preserve">, and 100 are </w:t>
+      </w:r>
+      <w:proofErr w:type="spellStart"/>
+      <w:r>
+        <w:rPr>
+          <w:rFonts w:ascii="Calibri" w:hAnsi="Calibri"/>
+          <w:color w:val="333333"/>
+          <w:sz w:val="20"/>
+          <w:szCs w:val="20"/>
+        </w:rPr>
+        <w:t>forged</w:t>
+      </w:r>
+      <w:proofErr w:type="spellEnd"/>
+      <w:r>
+        <w:rPr>
+          <w:rFonts w:ascii="Calibri" w:hAnsi="Calibri"/>
+          <w:color w:val="333333"/>
+          <w:sz w:val="20"/>
+          <w:szCs w:val="20"/>
+        </w:rPr>
+        <w:t xml:space="preserve">. The </w:t>
+      </w:r>
+      <w:proofErr w:type="spellStart"/>
+      <w:r>
+        <w:rPr>
+          <w:rFonts w:ascii="Calibri" w:hAnsi="Calibri"/>
+          <w:color w:val="333333"/>
+          <w:sz w:val="20"/>
+          <w:szCs w:val="20"/>
+        </w:rPr>
+        <w:t>forgeries</w:t>
+      </w:r>
+      <w:proofErr w:type="spellEnd"/>
+      <w:r>
+        <w:rPr>
+          <w:rFonts w:ascii="Calibri" w:hAnsi="Calibri"/>
+          <w:color w:val="333333"/>
+          <w:sz w:val="20"/>
+          <w:szCs w:val="20"/>
+        </w:rPr>
+        <w:t xml:space="preserve"> </w:t>
+      </w:r>
+      <w:proofErr w:type="spellStart"/>
+      <w:r>
+        <w:rPr>
+          <w:rFonts w:ascii="Calibri" w:hAnsi="Calibri"/>
+          <w:color w:val="333333"/>
+          <w:sz w:val="20"/>
+          <w:szCs w:val="20"/>
+        </w:rPr>
+        <w:t>were</w:t>
+      </w:r>
+      <w:proofErr w:type="spellEnd"/>
+      <w:r>
+        <w:rPr>
+          <w:rFonts w:ascii="Calibri" w:hAnsi="Calibri"/>
+          <w:color w:val="333333"/>
+          <w:sz w:val="20"/>
+          <w:szCs w:val="20"/>
+        </w:rPr>
+        <w:t xml:space="preserve"> </w:t>
+      </w:r>
+      <w:proofErr w:type="spellStart"/>
+      <w:r>
+        <w:rPr>
+          <w:rFonts w:ascii="Calibri" w:hAnsi="Calibri"/>
+          <w:color w:val="333333"/>
+          <w:sz w:val="20"/>
+          <w:szCs w:val="20"/>
+        </w:rPr>
+        <w:t>created</w:t>
+      </w:r>
+      <w:proofErr w:type="spellEnd"/>
+      <w:r>
+        <w:rPr>
+          <w:rFonts w:ascii="Calibri" w:hAnsi="Calibri"/>
+          <w:color w:val="333333"/>
+          <w:sz w:val="20"/>
+          <w:szCs w:val="20"/>
+        </w:rPr>
+        <w:t xml:space="preserve"> by </w:t>
+      </w:r>
+      <w:proofErr w:type="spellStart"/>
+      <w:r>
+        <w:rPr>
+          <w:rFonts w:ascii="Calibri" w:hAnsi="Calibri"/>
+          <w:color w:val="333333"/>
+          <w:sz w:val="20"/>
+          <w:szCs w:val="20"/>
+        </w:rPr>
+        <w:t>adding</w:t>
+      </w:r>
+      <w:proofErr w:type="spellEnd"/>
+      <w:r>
+        <w:rPr>
+          <w:rFonts w:ascii="Calibri" w:hAnsi="Calibri"/>
+          <w:color w:val="333333"/>
+          <w:sz w:val="20"/>
+          <w:szCs w:val="20"/>
+        </w:rPr>
+        <w:t xml:space="preserve"> </w:t>
+      </w:r>
+      <w:proofErr w:type="spellStart"/>
+      <w:r>
+        <w:rPr>
+          <w:rFonts w:ascii="Calibri" w:hAnsi="Calibri"/>
+          <w:color w:val="333333"/>
+          <w:sz w:val="20"/>
+          <w:szCs w:val="20"/>
+        </w:rPr>
+        <w:t>one</w:t>
+      </w:r>
+      <w:proofErr w:type="spellEnd"/>
+      <w:r>
+        <w:rPr>
+          <w:rFonts w:ascii="Calibri" w:hAnsi="Calibri"/>
+          <w:color w:val="333333"/>
+          <w:sz w:val="20"/>
+          <w:szCs w:val="20"/>
+        </w:rPr>
+        <w:t xml:space="preserve"> or more </w:t>
+      </w:r>
+      <w:proofErr w:type="spellStart"/>
+      <w:r>
+        <w:rPr>
+          <w:rFonts w:ascii="Calibri" w:hAnsi="Calibri"/>
+          <w:color w:val="333333"/>
+          <w:sz w:val="20"/>
+          <w:szCs w:val="20"/>
+        </w:rPr>
+        <w:t>individuals</w:t>
+      </w:r>
+      <w:proofErr w:type="spellEnd"/>
+      <w:r>
+        <w:rPr>
+          <w:rFonts w:ascii="Calibri" w:hAnsi="Calibri"/>
+          <w:color w:val="333333"/>
+          <w:sz w:val="20"/>
+          <w:szCs w:val="20"/>
+        </w:rPr>
+        <w:t xml:space="preserve"> in a source image </w:t>
+      </w:r>
+      <w:proofErr w:type="spellStart"/>
+      <w:r>
+        <w:rPr>
+          <w:rFonts w:ascii="Calibri" w:hAnsi="Calibri"/>
+          <w:color w:val="333333"/>
+          <w:sz w:val="20"/>
+          <w:szCs w:val="20"/>
+        </w:rPr>
+        <w:t>that</w:t>
+      </w:r>
+      <w:proofErr w:type="spellEnd"/>
+      <w:r>
+        <w:rPr>
+          <w:rFonts w:ascii="Calibri" w:hAnsi="Calibri"/>
+          <w:color w:val="333333"/>
+          <w:sz w:val="20"/>
+          <w:szCs w:val="20"/>
+        </w:rPr>
+        <w:t xml:space="preserve"> </w:t>
+      </w:r>
+      <w:proofErr w:type="spellStart"/>
+      <w:r>
+        <w:rPr>
+          <w:rFonts w:ascii="Calibri" w:hAnsi="Calibri"/>
+          <w:color w:val="333333"/>
+          <w:sz w:val="20"/>
+          <w:szCs w:val="20"/>
+        </w:rPr>
+        <w:t>already</w:t>
+      </w:r>
+      <w:proofErr w:type="spellEnd"/>
+      <w:r>
+        <w:rPr>
+          <w:rFonts w:ascii="Calibri" w:hAnsi="Calibri"/>
+          <w:color w:val="333333"/>
+          <w:sz w:val="20"/>
+          <w:szCs w:val="20"/>
+        </w:rPr>
+        <w:t xml:space="preserve"> </w:t>
+      </w:r>
+      <w:proofErr w:type="spellStart"/>
+      <w:r>
+        <w:rPr>
+          <w:rFonts w:ascii="Calibri" w:hAnsi="Calibri"/>
+          <w:color w:val="333333"/>
+          <w:sz w:val="20"/>
+          <w:szCs w:val="20"/>
+        </w:rPr>
+        <w:t>contained</w:t>
+      </w:r>
+      <w:proofErr w:type="spellEnd"/>
+      <w:r>
+        <w:rPr>
+          <w:rFonts w:ascii="Calibri" w:hAnsi="Calibri"/>
+          <w:color w:val="333333"/>
+          <w:sz w:val="20"/>
+          <w:szCs w:val="20"/>
+        </w:rPr>
+        <w:t xml:space="preserve"> </w:t>
+      </w:r>
+      <w:proofErr w:type="spellStart"/>
+      <w:r>
+        <w:rPr>
+          <w:rFonts w:ascii="Calibri" w:hAnsi="Calibri"/>
+          <w:color w:val="333333"/>
+          <w:sz w:val="20"/>
+          <w:szCs w:val="20"/>
+        </w:rPr>
+        <w:t>one</w:t>
+      </w:r>
+      <w:proofErr w:type="spellEnd"/>
+      <w:r>
+        <w:rPr>
+          <w:rFonts w:ascii="Calibri" w:hAnsi="Calibri"/>
+          <w:color w:val="333333"/>
+          <w:sz w:val="20"/>
+          <w:szCs w:val="20"/>
+        </w:rPr>
+        <w:t xml:space="preserve"> or more </w:t>
+      </w:r>
+      <w:proofErr w:type="spellStart"/>
+      <w:r>
+        <w:rPr>
+          <w:rFonts w:ascii="Calibri" w:hAnsi="Calibri"/>
+          <w:color w:val="333333"/>
+          <w:sz w:val="20"/>
+          <w:szCs w:val="20"/>
+        </w:rPr>
+        <w:t>persons</w:t>
+      </w:r>
+      <w:proofErr w:type="spellEnd"/>
+      <w:r>
+        <w:rPr>
+          <w:rFonts w:ascii="Calibri" w:hAnsi="Calibri"/>
+          <w:color w:val="333333"/>
+          <w:sz w:val="20"/>
+          <w:szCs w:val="20"/>
+        </w:rPr>
+        <w:t>.</w:t>
       </w:r>
     </w:p>
     <w:p>
@@ -670,14 +1606,445 @@
         </w:rPr>
         <w:t> </w:t>
       </w:r>
-      <w:r>
-        <w:rPr>
-          <w:rFonts w:ascii="Calibri" w:hAnsi="Calibri"/>
-          <w:color w:val="333333"/>
-          <w:sz w:val="20"/>
-          <w:szCs w:val="20"/>
-        </w:rPr>
-        <w:t>It is composed of 50 images (25 original and 25 doctored) downloaded from different websites in the Internet with different resolutions. Original images were downloaded from Flickr and doctored images were collected from different websites such as Worth 1000, Benetton Group 2011, Planet Hiltron, etc.</w:t>
+      <w:proofErr w:type="spellStart"/>
+      <w:r>
+        <w:rPr>
+          <w:rFonts w:ascii="Calibri" w:hAnsi="Calibri"/>
+          <w:color w:val="333333"/>
+          <w:sz w:val="20"/>
+          <w:szCs w:val="20"/>
+        </w:rPr>
+        <w:t>It</w:t>
+      </w:r>
+      <w:proofErr w:type="spellEnd"/>
+      <w:r>
+        <w:rPr>
+          <w:rFonts w:ascii="Calibri" w:hAnsi="Calibri"/>
+          <w:color w:val="333333"/>
+          <w:sz w:val="20"/>
+          <w:szCs w:val="20"/>
+        </w:rPr>
+        <w:t xml:space="preserve"> </w:t>
+      </w:r>
+      <w:proofErr w:type="spellStart"/>
+      <w:r>
+        <w:rPr>
+          <w:rFonts w:ascii="Calibri" w:hAnsi="Calibri"/>
+          <w:color w:val="333333"/>
+          <w:sz w:val="20"/>
+          <w:szCs w:val="20"/>
+        </w:rPr>
+        <w:t>is</w:t>
+      </w:r>
+      <w:proofErr w:type="spellEnd"/>
+      <w:r>
+        <w:rPr>
+          <w:rFonts w:ascii="Calibri" w:hAnsi="Calibri"/>
+          <w:color w:val="333333"/>
+          <w:sz w:val="20"/>
+          <w:szCs w:val="20"/>
+        </w:rPr>
+        <w:t xml:space="preserve"> </w:t>
+      </w:r>
+      <w:proofErr w:type="spellStart"/>
+      <w:r>
+        <w:rPr>
+          <w:rFonts w:ascii="Calibri" w:hAnsi="Calibri"/>
+          <w:color w:val="333333"/>
+          <w:sz w:val="20"/>
+          <w:szCs w:val="20"/>
+        </w:rPr>
+        <w:t>composed</w:t>
+      </w:r>
+      <w:proofErr w:type="spellEnd"/>
+      <w:r>
+        <w:rPr>
+          <w:rFonts w:ascii="Calibri" w:hAnsi="Calibri"/>
+          <w:color w:val="333333"/>
+          <w:sz w:val="20"/>
+          <w:szCs w:val="20"/>
+        </w:rPr>
+        <w:t xml:space="preserve"> of 50 images (25 </w:t>
+      </w:r>
+      <w:proofErr w:type="spellStart"/>
+      <w:r>
+        <w:rPr>
+          <w:rFonts w:ascii="Calibri" w:hAnsi="Calibri"/>
+          <w:color w:val="333333"/>
+          <w:sz w:val="20"/>
+          <w:szCs w:val="20"/>
+        </w:rPr>
+        <w:t>original</w:t>
+      </w:r>
+      <w:proofErr w:type="spellEnd"/>
+      <w:r>
+        <w:rPr>
+          <w:rFonts w:ascii="Calibri" w:hAnsi="Calibri"/>
+          <w:color w:val="333333"/>
+          <w:sz w:val="20"/>
+          <w:szCs w:val="20"/>
+        </w:rPr>
+        <w:t xml:space="preserve"> and 25 </w:t>
+      </w:r>
+      <w:proofErr w:type="spellStart"/>
+      <w:r>
+        <w:rPr>
+          <w:rFonts w:ascii="Calibri" w:hAnsi="Calibri"/>
+          <w:color w:val="333333"/>
+          <w:sz w:val="20"/>
+          <w:szCs w:val="20"/>
+        </w:rPr>
+        <w:t>doctored</w:t>
+      </w:r>
+      <w:proofErr w:type="spellEnd"/>
+      <w:r>
+        <w:rPr>
+          <w:rFonts w:ascii="Calibri" w:hAnsi="Calibri"/>
+          <w:color w:val="333333"/>
+          <w:sz w:val="20"/>
+          <w:szCs w:val="20"/>
+        </w:rPr>
+        <w:t xml:space="preserve">) </w:t>
+      </w:r>
+      <w:proofErr w:type="spellStart"/>
+      <w:r>
+        <w:rPr>
+          <w:rFonts w:ascii="Calibri" w:hAnsi="Calibri"/>
+          <w:color w:val="333333"/>
+          <w:sz w:val="20"/>
+          <w:szCs w:val="20"/>
+        </w:rPr>
+        <w:t>downloaded</w:t>
+      </w:r>
+      <w:proofErr w:type="spellEnd"/>
+      <w:r>
+        <w:rPr>
+          <w:rFonts w:ascii="Calibri" w:hAnsi="Calibri"/>
+          <w:color w:val="333333"/>
+          <w:sz w:val="20"/>
+          <w:szCs w:val="20"/>
+        </w:rPr>
+        <w:t xml:space="preserve"> from </w:t>
+      </w:r>
+      <w:proofErr w:type="spellStart"/>
+      <w:r>
+        <w:rPr>
+          <w:rFonts w:ascii="Calibri" w:hAnsi="Calibri"/>
+          <w:color w:val="333333"/>
+          <w:sz w:val="20"/>
+          <w:szCs w:val="20"/>
+        </w:rPr>
+        <w:t>different</w:t>
+      </w:r>
+      <w:proofErr w:type="spellEnd"/>
+      <w:r>
+        <w:rPr>
+          <w:rFonts w:ascii="Calibri" w:hAnsi="Calibri"/>
+          <w:color w:val="333333"/>
+          <w:sz w:val="20"/>
+          <w:szCs w:val="20"/>
+        </w:rPr>
+        <w:t xml:space="preserve"> </w:t>
+      </w:r>
+      <w:proofErr w:type="spellStart"/>
+      <w:r>
+        <w:rPr>
+          <w:rFonts w:ascii="Calibri" w:hAnsi="Calibri"/>
+          <w:color w:val="333333"/>
+          <w:sz w:val="20"/>
+          <w:szCs w:val="20"/>
+        </w:rPr>
+        <w:t>websites</w:t>
+      </w:r>
+      <w:proofErr w:type="spellEnd"/>
+      <w:r>
+        <w:rPr>
+          <w:rFonts w:ascii="Calibri" w:hAnsi="Calibri"/>
+          <w:color w:val="333333"/>
+          <w:sz w:val="20"/>
+          <w:szCs w:val="20"/>
+        </w:rPr>
+        <w:t xml:space="preserve"> in the Internet with </w:t>
+      </w:r>
+      <w:proofErr w:type="spellStart"/>
+      <w:r>
+        <w:rPr>
+          <w:rFonts w:ascii="Calibri" w:hAnsi="Calibri"/>
+          <w:color w:val="333333"/>
+          <w:sz w:val="20"/>
+          <w:szCs w:val="20"/>
+        </w:rPr>
+        <w:t>different</w:t>
+      </w:r>
+      <w:proofErr w:type="spellEnd"/>
+      <w:r>
+        <w:rPr>
+          <w:rFonts w:ascii="Calibri" w:hAnsi="Calibri"/>
+          <w:color w:val="333333"/>
+          <w:sz w:val="20"/>
+          <w:szCs w:val="20"/>
+        </w:rPr>
+        <w:t xml:space="preserve"> </w:t>
+      </w:r>
+      <w:proofErr w:type="spellStart"/>
+      <w:r>
+        <w:rPr>
+          <w:rFonts w:ascii="Calibri" w:hAnsi="Calibri"/>
+          <w:color w:val="333333"/>
+          <w:sz w:val="20"/>
+          <w:szCs w:val="20"/>
+        </w:rPr>
+        <w:t>resolutions</w:t>
+      </w:r>
+      <w:proofErr w:type="spellEnd"/>
+      <w:r>
+        <w:rPr>
+          <w:rFonts w:ascii="Calibri" w:hAnsi="Calibri"/>
+          <w:color w:val="333333"/>
+          <w:sz w:val="20"/>
+          <w:szCs w:val="20"/>
+        </w:rPr>
+        <w:t xml:space="preserve">. </w:t>
+      </w:r>
+      <w:proofErr w:type="spellStart"/>
+      <w:r>
+        <w:rPr>
+          <w:rFonts w:ascii="Calibri" w:hAnsi="Calibri"/>
+          <w:color w:val="333333"/>
+          <w:sz w:val="20"/>
+          <w:szCs w:val="20"/>
+        </w:rPr>
+        <w:t>Original</w:t>
+      </w:r>
+      <w:proofErr w:type="spellEnd"/>
+      <w:r>
+        <w:rPr>
+          <w:rFonts w:ascii="Calibri" w:hAnsi="Calibri"/>
+          <w:color w:val="333333"/>
+          <w:sz w:val="20"/>
+          <w:szCs w:val="20"/>
+        </w:rPr>
+        <w:t xml:space="preserve"> images </w:t>
+      </w:r>
+      <w:proofErr w:type="spellStart"/>
+      <w:r>
+        <w:rPr>
+          <w:rFonts w:ascii="Calibri" w:hAnsi="Calibri"/>
+          <w:color w:val="333333"/>
+          <w:sz w:val="20"/>
+          <w:szCs w:val="20"/>
+        </w:rPr>
+        <w:t>were</w:t>
+      </w:r>
+      <w:proofErr w:type="spellEnd"/>
+      <w:r>
+        <w:rPr>
+          <w:rFonts w:ascii="Calibri" w:hAnsi="Calibri"/>
+          <w:color w:val="333333"/>
+          <w:sz w:val="20"/>
+          <w:szCs w:val="20"/>
+        </w:rPr>
+        <w:t xml:space="preserve"> </w:t>
+      </w:r>
+      <w:proofErr w:type="spellStart"/>
+      <w:r>
+        <w:rPr>
+          <w:rFonts w:ascii="Calibri" w:hAnsi="Calibri"/>
+          <w:color w:val="333333"/>
+          <w:sz w:val="20"/>
+          <w:szCs w:val="20"/>
+        </w:rPr>
+        <w:t>downloaded</w:t>
+      </w:r>
+      <w:proofErr w:type="spellEnd"/>
+      <w:r>
+        <w:rPr>
+          <w:rFonts w:ascii="Calibri" w:hAnsi="Calibri"/>
+          <w:color w:val="333333"/>
+          <w:sz w:val="20"/>
+          <w:szCs w:val="20"/>
+        </w:rPr>
+        <w:t xml:space="preserve"> from </w:t>
+      </w:r>
+      <w:proofErr w:type="spellStart"/>
+      <w:r>
+        <w:rPr>
+          <w:rFonts w:ascii="Calibri" w:hAnsi="Calibri"/>
+          <w:color w:val="333333"/>
+          <w:sz w:val="20"/>
+          <w:szCs w:val="20"/>
+        </w:rPr>
+        <w:t>Flickr</w:t>
+      </w:r>
+      <w:proofErr w:type="spellEnd"/>
+      <w:r>
+        <w:rPr>
+          <w:rFonts w:ascii="Calibri" w:hAnsi="Calibri"/>
+          <w:color w:val="333333"/>
+          <w:sz w:val="20"/>
+          <w:szCs w:val="20"/>
+        </w:rPr>
+        <w:t xml:space="preserve"> and </w:t>
+      </w:r>
+      <w:proofErr w:type="spellStart"/>
+      <w:r>
+        <w:rPr>
+          <w:rFonts w:ascii="Calibri" w:hAnsi="Calibri"/>
+          <w:color w:val="333333"/>
+          <w:sz w:val="20"/>
+          <w:szCs w:val="20"/>
+        </w:rPr>
+        <w:t>doctored</w:t>
+      </w:r>
+      <w:proofErr w:type="spellEnd"/>
+      <w:r>
+        <w:rPr>
+          <w:rFonts w:ascii="Calibri" w:hAnsi="Calibri"/>
+          <w:color w:val="333333"/>
+          <w:sz w:val="20"/>
+          <w:szCs w:val="20"/>
+        </w:rPr>
+        <w:t xml:space="preserve"> images </w:t>
+      </w:r>
+      <w:proofErr w:type="spellStart"/>
+      <w:r>
+        <w:rPr>
+          <w:rFonts w:ascii="Calibri" w:hAnsi="Calibri"/>
+          <w:color w:val="333333"/>
+          <w:sz w:val="20"/>
+          <w:szCs w:val="20"/>
+        </w:rPr>
+        <w:t>were</w:t>
+      </w:r>
+      <w:proofErr w:type="spellEnd"/>
+      <w:r>
+        <w:rPr>
+          <w:rFonts w:ascii="Calibri" w:hAnsi="Calibri"/>
+          <w:color w:val="333333"/>
+          <w:sz w:val="20"/>
+          <w:szCs w:val="20"/>
+        </w:rPr>
+        <w:t xml:space="preserve"> </w:t>
+      </w:r>
+      <w:proofErr w:type="spellStart"/>
+      <w:r>
+        <w:rPr>
+          <w:rFonts w:ascii="Calibri" w:hAnsi="Calibri"/>
+          <w:color w:val="333333"/>
+          <w:sz w:val="20"/>
+          <w:szCs w:val="20"/>
+        </w:rPr>
+        <w:t>collected</w:t>
+      </w:r>
+      <w:proofErr w:type="spellEnd"/>
+      <w:r>
+        <w:rPr>
+          <w:rFonts w:ascii="Calibri" w:hAnsi="Calibri"/>
+          <w:color w:val="333333"/>
+          <w:sz w:val="20"/>
+          <w:szCs w:val="20"/>
+        </w:rPr>
+        <w:t xml:space="preserve"> from </w:t>
+      </w:r>
+      <w:proofErr w:type="spellStart"/>
+      <w:r>
+        <w:rPr>
+          <w:rFonts w:ascii="Calibri" w:hAnsi="Calibri"/>
+          <w:color w:val="333333"/>
+          <w:sz w:val="20"/>
+          <w:szCs w:val="20"/>
+        </w:rPr>
+        <w:t>different</w:t>
+      </w:r>
+      <w:proofErr w:type="spellEnd"/>
+      <w:r>
+        <w:rPr>
+          <w:rFonts w:ascii="Calibri" w:hAnsi="Calibri"/>
+          <w:color w:val="333333"/>
+          <w:sz w:val="20"/>
+          <w:szCs w:val="20"/>
+        </w:rPr>
+        <w:t xml:space="preserve"> </w:t>
+      </w:r>
+      <w:proofErr w:type="spellStart"/>
+      <w:r>
+        <w:rPr>
+          <w:rFonts w:ascii="Calibri" w:hAnsi="Calibri"/>
+          <w:color w:val="333333"/>
+          <w:sz w:val="20"/>
+          <w:szCs w:val="20"/>
+        </w:rPr>
+        <w:t>websites</w:t>
+      </w:r>
+      <w:proofErr w:type="spellEnd"/>
+      <w:r>
+        <w:rPr>
+          <w:rFonts w:ascii="Calibri" w:hAnsi="Calibri"/>
+          <w:color w:val="333333"/>
+          <w:sz w:val="20"/>
+          <w:szCs w:val="20"/>
+        </w:rPr>
+        <w:t xml:space="preserve"> </w:t>
+      </w:r>
+      <w:proofErr w:type="spellStart"/>
+      <w:r>
+        <w:rPr>
+          <w:rFonts w:ascii="Calibri" w:hAnsi="Calibri"/>
+          <w:color w:val="333333"/>
+          <w:sz w:val="20"/>
+          <w:szCs w:val="20"/>
+        </w:rPr>
+        <w:t>such</w:t>
+      </w:r>
+      <w:proofErr w:type="spellEnd"/>
+      <w:r>
+        <w:rPr>
+          <w:rFonts w:ascii="Calibri" w:hAnsi="Calibri"/>
+          <w:color w:val="333333"/>
+          <w:sz w:val="20"/>
+          <w:szCs w:val="20"/>
+        </w:rPr>
+        <w:t xml:space="preserve"> </w:t>
+      </w:r>
+      <w:proofErr w:type="spellStart"/>
+      <w:r>
+        <w:rPr>
+          <w:rFonts w:ascii="Calibri" w:hAnsi="Calibri"/>
+          <w:color w:val="333333"/>
+          <w:sz w:val="20"/>
+          <w:szCs w:val="20"/>
+        </w:rPr>
+        <w:t>as</w:t>
+      </w:r>
+      <w:proofErr w:type="spellEnd"/>
+      <w:r>
+        <w:rPr>
+          <w:rFonts w:ascii="Calibri" w:hAnsi="Calibri"/>
+          <w:color w:val="333333"/>
+          <w:sz w:val="20"/>
+          <w:szCs w:val="20"/>
+        </w:rPr>
+        <w:t xml:space="preserve"> Worth 1000, Benetton Group 2011, Planet </w:t>
+      </w:r>
+      <w:proofErr w:type="spellStart"/>
+      <w:r>
+        <w:rPr>
+          <w:rFonts w:ascii="Calibri" w:hAnsi="Calibri"/>
+          <w:color w:val="333333"/>
+          <w:sz w:val="20"/>
+          <w:szCs w:val="20"/>
+        </w:rPr>
+        <w:t>Hiltron</w:t>
+      </w:r>
+      <w:proofErr w:type="spellEnd"/>
+      <w:r>
+        <w:rPr>
+          <w:rFonts w:ascii="Calibri" w:hAnsi="Calibri"/>
+          <w:color w:val="333333"/>
+          <w:sz w:val="20"/>
+          <w:szCs w:val="20"/>
+        </w:rPr>
+        <w:t>, etc.</w:t>
       </w:r>
     </w:p>
     <w:p>
@@ -714,7 +2081,27 @@
           <w:sz w:val="20"/>
           <w:szCs w:val="20"/>
         </w:rPr>
-        <w:t>Il groundtruth è composto da un file di testo per ciascuna immagine così popolato:</w:t>
+        <w:t xml:space="preserve">Il </w:t>
+      </w:r>
+      <w:proofErr w:type="spellStart"/>
+      <w:r>
+        <w:rPr>
+          <w:rFonts w:ascii="Calibri" w:hAnsi="Calibri"/>
+          <w:color w:val="333333"/>
+          <w:sz w:val="20"/>
+          <w:szCs w:val="20"/>
+        </w:rPr>
+        <w:t>groundtruth</w:t>
+      </w:r>
+      <w:proofErr w:type="spellEnd"/>
+      <w:r>
+        <w:rPr>
+          <w:rFonts w:ascii="Calibri" w:hAnsi="Calibri"/>
+          <w:color w:val="333333"/>
+          <w:sz w:val="20"/>
+          <w:szCs w:val="20"/>
+        </w:rPr>
+        <w:t xml:space="preserve"> è composto da un file di testo per ciascuna immagine così popolato:</w:t>
       </w:r>
     </w:p>
     <w:p>
@@ -1071,7 +2458,29 @@
           <w:sz w:val="20"/>
           <w:szCs w:val="20"/>
         </w:rPr>
-        <w:t>Top left x</w:t>
+        <w:t xml:space="preserve">Top </w:t>
+      </w:r>
+      <w:proofErr w:type="spellStart"/>
+      <w:r>
+        <w:rPr>
+          <w:rFonts w:ascii="Calibri" w:hAnsi="Calibri"/>
+          <w:i/>
+          <w:color w:val="333333"/>
+          <w:sz w:val="20"/>
+          <w:szCs w:val="20"/>
+        </w:rPr>
+        <w:t>left</w:t>
+      </w:r>
+      <w:proofErr w:type="spellEnd"/>
+      <w:r>
+        <w:rPr>
+          <w:rFonts w:ascii="Calibri" w:hAnsi="Calibri"/>
+          <w:i/>
+          <w:color w:val="333333"/>
+          <w:sz w:val="20"/>
+          <w:szCs w:val="20"/>
+        </w:rPr>
+        <w:t xml:space="preserve"> x</w:t>
       </w:r>
     </w:p>
     <w:p>
@@ -1100,7 +2509,29 @@
           <w:sz w:val="20"/>
           <w:szCs w:val="20"/>
         </w:rPr>
-        <w:t>Top left y</w:t>
+        <w:t xml:space="preserve">Top </w:t>
+      </w:r>
+      <w:proofErr w:type="spellStart"/>
+      <w:r>
+        <w:rPr>
+          <w:rFonts w:ascii="Calibri" w:hAnsi="Calibri"/>
+          <w:i/>
+          <w:color w:val="333333"/>
+          <w:sz w:val="20"/>
+          <w:szCs w:val="20"/>
+        </w:rPr>
+        <w:t>left</w:t>
+      </w:r>
+      <w:proofErr w:type="spellEnd"/>
+      <w:r>
+        <w:rPr>
+          <w:rFonts w:ascii="Calibri" w:hAnsi="Calibri"/>
+          <w:i/>
+          <w:color w:val="333333"/>
+          <w:sz w:val="20"/>
+          <w:szCs w:val="20"/>
+        </w:rPr>
+        <w:t xml:space="preserve"> y</w:t>
       </w:r>
     </w:p>
     <w:p>
@@ -1186,6 +2617,14 @@
     </w:p>
     <w:p>
       <w:pPr>
+        <w:rPr>
+          <w:b/>
+          <w:sz w:val="28"/>
+        </w:rPr>
+      </w:pPr>
+    </w:p>
+    <w:p>
+      <w:pPr>
         <w:pStyle w:val="Paragrafoelenco"/>
         <w:numPr>
           <w:ilvl w:val="0"/>
@@ -1202,54 +2641,138 @@
           <w:sz w:val="20"/>
           <w:szCs w:val="20"/>
         </w:rPr>
-        <w:t>Classificazione con crossvalidazione coppie di facce (ACC)</w:t>
-      </w:r>
-      <w:r>
-        <w:rPr>
-          <w:b/>
-          <w:sz w:val="20"/>
-          <w:szCs w:val="20"/>
-        </w:rPr>
-        <w:t xml:space="preserve">  (10/01/2017)</w:t>
-      </w:r>
-    </w:p>
-    <w:p>
-      <w:pPr>
-        <w:pStyle w:val="Paragrafoelenco"/>
-        <w:rPr>
-          <w:sz w:val="20"/>
-          <w:szCs w:val="20"/>
-        </w:rPr>
-      </w:pPr>
-      <w:r>
-        <w:rPr>
-          <w:sz w:val="20"/>
-          <w:szCs w:val="20"/>
-        </w:rPr>
-        <w:t>Training e valutazione delle performance con crossvalidazione (10-fold) del DSO-1 utilizzando un solo classificatore</w:t>
-      </w:r>
-      <w:r>
-        <w:rPr>
-          <w:sz w:val="20"/>
-          <w:szCs w:val="20"/>
-        </w:rPr>
-        <w:t xml:space="preserve"> addestrato con descrittori ACC. </w:t>
-      </w:r>
-    </w:p>
-    <w:p>
-      <w:pPr>
-        <w:pStyle w:val="Paragrafoelenco"/>
-        <w:rPr>
-          <w:sz w:val="20"/>
-          <w:szCs w:val="20"/>
-        </w:rPr>
-      </w:pPr>
-      <w:r>
-        <w:rPr>
-          <w:sz w:val="20"/>
-          <w:szCs w:val="20"/>
-        </w:rPr>
-        <w:t>Solo GGE map.</w:t>
+        <w:t xml:space="preserve">Classificazione con </w:t>
+      </w:r>
+      <w:proofErr w:type="spellStart"/>
+      <w:r>
+        <w:rPr>
+          <w:b/>
+          <w:sz w:val="20"/>
+          <w:szCs w:val="20"/>
+        </w:rPr>
+        <w:t>crossvalidazione</w:t>
+      </w:r>
+      <w:proofErr w:type="spellEnd"/>
+      <w:r>
+        <w:rPr>
+          <w:b/>
+          <w:sz w:val="20"/>
+          <w:szCs w:val="20"/>
+        </w:rPr>
+        <w:t xml:space="preserve"> coppie di facce (</w:t>
+      </w:r>
+      <w:proofErr w:type="gramStart"/>
+      <w:r>
+        <w:rPr>
+          <w:b/>
+          <w:sz w:val="20"/>
+          <w:szCs w:val="20"/>
+        </w:rPr>
+        <w:t>ACC)</w:t>
+      </w:r>
+      <w:r>
+        <w:rPr>
+          <w:b/>
+          <w:sz w:val="20"/>
+          <w:szCs w:val="20"/>
+        </w:rPr>
+        <w:t xml:space="preserve">  (</w:t>
+      </w:r>
+      <w:proofErr w:type="gramEnd"/>
+      <w:r>
+        <w:rPr>
+          <w:b/>
+          <w:sz w:val="20"/>
+          <w:szCs w:val="20"/>
+        </w:rPr>
+        <w:t>10/01/2017)</w:t>
+      </w:r>
+    </w:p>
+    <w:p>
+      <w:pPr>
+        <w:pStyle w:val="Paragrafoelenco"/>
+        <w:rPr>
+          <w:sz w:val="20"/>
+          <w:szCs w:val="20"/>
+        </w:rPr>
+      </w:pPr>
+      <w:proofErr w:type="spellStart"/>
+      <w:r>
+        <w:rPr>
+          <w:sz w:val="20"/>
+          <w:szCs w:val="20"/>
+        </w:rPr>
+        <w:t>Dataset</w:t>
+      </w:r>
+      <w:proofErr w:type="spellEnd"/>
+      <w:r>
+        <w:rPr>
+          <w:sz w:val="20"/>
+          <w:szCs w:val="20"/>
+        </w:rPr>
+        <w:t>: DSO-1</w:t>
+      </w:r>
+    </w:p>
+    <w:p>
+      <w:pPr>
+        <w:pStyle w:val="Paragrafoelenco"/>
+        <w:rPr>
+          <w:sz w:val="20"/>
+          <w:szCs w:val="20"/>
+        </w:rPr>
+      </w:pPr>
+      <w:r>
+        <w:rPr>
+          <w:sz w:val="20"/>
+          <w:szCs w:val="20"/>
+        </w:rPr>
+        <w:t>Descrittori: ACC</w:t>
+      </w:r>
+      <w:r>
+        <w:rPr>
+          <w:sz w:val="20"/>
+          <w:szCs w:val="20"/>
+        </w:rPr>
+        <w:t xml:space="preserve"> </w:t>
+      </w:r>
+    </w:p>
+    <w:p>
+      <w:pPr>
+        <w:pStyle w:val="Paragrafoelenco"/>
+        <w:rPr>
+          <w:sz w:val="20"/>
+          <w:szCs w:val="20"/>
+        </w:rPr>
+      </w:pPr>
+      <w:r>
+        <w:rPr>
+          <w:sz w:val="20"/>
+          <w:szCs w:val="20"/>
+        </w:rPr>
+        <w:t xml:space="preserve">Mappe colore: GGE (1 </w:t>
+      </w:r>
+      <w:proofErr w:type="spellStart"/>
+      <w:r>
+        <w:rPr>
+          <w:sz w:val="20"/>
+          <w:szCs w:val="20"/>
+        </w:rPr>
+        <w:t>order</w:t>
+      </w:r>
+      <w:proofErr w:type="spellEnd"/>
+      <w:r>
+        <w:rPr>
+          <w:sz w:val="20"/>
+          <w:szCs w:val="20"/>
+        </w:rPr>
+        <w:t>)</w:t>
+      </w:r>
+      <w:r>
+        <w:rPr>
+          <w:sz w:val="20"/>
+          <w:szCs w:val="20"/>
+        </w:rPr>
+        <w:t>.</w:t>
       </w:r>
     </w:p>
     <w:p>
@@ -1259,12 +2782,53 @@
           <w:sz w:val="28"/>
         </w:rPr>
       </w:pPr>
-      <w:r>
-        <w:rPr>
-          <w:sz w:val="20"/>
-          <w:szCs w:val="20"/>
-        </w:rPr>
-        <w:t>Accuracy (avg over 5 runs): 70.2%</w:t>
+      <w:proofErr w:type="spellStart"/>
+      <w:r>
+        <w:rPr>
+          <w:sz w:val="20"/>
+          <w:szCs w:val="20"/>
+        </w:rPr>
+        <w:t>Accuracy</w:t>
+      </w:r>
+      <w:proofErr w:type="spellEnd"/>
+      <w:r>
+        <w:rPr>
+          <w:sz w:val="20"/>
+          <w:szCs w:val="20"/>
+        </w:rPr>
+        <w:t xml:space="preserve"> (</w:t>
+      </w:r>
+      <w:proofErr w:type="spellStart"/>
+      <w:r>
+        <w:rPr>
+          <w:sz w:val="20"/>
+          <w:szCs w:val="20"/>
+        </w:rPr>
+        <w:t>avg</w:t>
+      </w:r>
+      <w:proofErr w:type="spellEnd"/>
+      <w:r>
+        <w:rPr>
+          <w:sz w:val="20"/>
+          <w:szCs w:val="20"/>
+        </w:rPr>
+        <w:t xml:space="preserve"> over 5 </w:t>
+      </w:r>
+      <w:proofErr w:type="spellStart"/>
+      <w:r>
+        <w:rPr>
+          <w:sz w:val="20"/>
+          <w:szCs w:val="20"/>
+        </w:rPr>
+        <w:t>runs</w:t>
+      </w:r>
+      <w:proofErr w:type="spellEnd"/>
+      <w:r>
+        <w:rPr>
+          <w:sz w:val="20"/>
+          <w:szCs w:val="20"/>
+        </w:rPr>
+        <w:t>): 70.2%</w:t>
       </w:r>
     </w:p>
     <w:p>
@@ -1285,7 +2849,25 @@
           <w:sz w:val="20"/>
           <w:szCs w:val="20"/>
         </w:rPr>
-        <w:t>Classificazione con crossvalidazione coppie di facce (ACC e BIC)</w:t>
+        <w:t xml:space="preserve">Classificazione con </w:t>
+      </w:r>
+      <w:proofErr w:type="spellStart"/>
+      <w:r>
+        <w:rPr>
+          <w:b/>
+          <w:sz w:val="20"/>
+          <w:szCs w:val="20"/>
+        </w:rPr>
+        <w:t>crossvalidazione</w:t>
+      </w:r>
+      <w:proofErr w:type="spellEnd"/>
+      <w:r>
+        <w:rPr>
+          <w:b/>
+          <w:sz w:val="20"/>
+          <w:szCs w:val="20"/>
+        </w:rPr>
+        <w:t xml:space="preserve"> coppie di facce (ACC e BIC)</w:t>
       </w:r>
       <w:r>
         <w:rPr>
@@ -1309,23 +2891,103 @@
           <w:sz w:val="20"/>
           <w:szCs w:val="20"/>
         </w:rPr>
-        <w:t>Training e valutazione delle performance con crossvalidazione (10-fold) del DSO-1 utilizzando un solo classificatore addestrato con descrittori ACC e BIC.</w:t>
-      </w:r>
-    </w:p>
-    <w:p>
-      <w:pPr>
-        <w:pStyle w:val="Paragrafoelenco"/>
-        <w:rPr>
-          <w:sz w:val="20"/>
-          <w:szCs w:val="20"/>
-        </w:rPr>
-      </w:pPr>
-      <w:r>
-        <w:rPr>
-          <w:sz w:val="20"/>
-          <w:szCs w:val="20"/>
-        </w:rPr>
-        <w:t>Solo GGE map.</w:t>
+        <w:t xml:space="preserve">Training e valutazione delle performance con </w:t>
+      </w:r>
+      <w:proofErr w:type="spellStart"/>
+      <w:r>
+        <w:rPr>
+          <w:sz w:val="20"/>
+          <w:szCs w:val="20"/>
+        </w:rPr>
+        <w:t>crossvalidazione</w:t>
+      </w:r>
+      <w:proofErr w:type="spellEnd"/>
+      <w:r>
+        <w:rPr>
+          <w:sz w:val="20"/>
+          <w:szCs w:val="20"/>
+        </w:rPr>
+        <w:t xml:space="preserve"> (10-fold) del DSO-1 utilizzando un solo classificatore addestrato con descrittori ACC e BIC.</w:t>
+      </w:r>
+    </w:p>
+    <w:p>
+      <w:pPr>
+        <w:pStyle w:val="Paragrafoelenco"/>
+        <w:rPr>
+          <w:sz w:val="20"/>
+          <w:szCs w:val="20"/>
+        </w:rPr>
+      </w:pPr>
+      <w:proofErr w:type="spellStart"/>
+      <w:r>
+        <w:rPr>
+          <w:sz w:val="20"/>
+          <w:szCs w:val="20"/>
+        </w:rPr>
+        <w:t>Dataset</w:t>
+      </w:r>
+      <w:proofErr w:type="spellEnd"/>
+      <w:r>
+        <w:rPr>
+          <w:sz w:val="20"/>
+          <w:szCs w:val="20"/>
+        </w:rPr>
+        <w:t>: DSO-1</w:t>
+      </w:r>
+    </w:p>
+    <w:p>
+      <w:pPr>
+        <w:pStyle w:val="Paragrafoelenco"/>
+        <w:rPr>
+          <w:sz w:val="20"/>
+          <w:szCs w:val="20"/>
+        </w:rPr>
+      </w:pPr>
+      <w:r>
+        <w:rPr>
+          <w:sz w:val="20"/>
+          <w:szCs w:val="20"/>
+        </w:rPr>
+        <w:t>Descrittori: ACC</w:t>
+      </w:r>
+      <w:r>
+        <w:rPr>
+          <w:sz w:val="20"/>
+          <w:szCs w:val="20"/>
+        </w:rPr>
+        <w:t>, BIC</w:t>
+      </w:r>
+    </w:p>
+    <w:p>
+      <w:pPr>
+        <w:pStyle w:val="Paragrafoelenco"/>
+        <w:rPr>
+          <w:sz w:val="20"/>
+          <w:szCs w:val="20"/>
+        </w:rPr>
+      </w:pPr>
+      <w:r>
+        <w:rPr>
+          <w:sz w:val="20"/>
+          <w:szCs w:val="20"/>
+        </w:rPr>
+        <w:t xml:space="preserve">Mappe colore: GGE (1 </w:t>
+      </w:r>
+      <w:proofErr w:type="spellStart"/>
+      <w:r>
+        <w:rPr>
+          <w:sz w:val="20"/>
+          <w:szCs w:val="20"/>
+        </w:rPr>
+        <w:t>order</w:t>
+      </w:r>
+      <w:proofErr w:type="spellEnd"/>
+      <w:r>
+        <w:rPr>
+          <w:sz w:val="20"/>
+          <w:szCs w:val="20"/>
+        </w:rPr>
+        <w:t>)</w:t>
       </w:r>
     </w:p>
     <w:p>
@@ -1335,12 +2997,53 @@
           <w:sz w:val="28"/>
         </w:rPr>
       </w:pPr>
-      <w:r>
-        <w:rPr>
-          <w:sz w:val="20"/>
-          <w:szCs w:val="20"/>
-        </w:rPr>
-        <w:t>Accuracy (avg over 5 runs): 72.2%</w:t>
+      <w:proofErr w:type="spellStart"/>
+      <w:r>
+        <w:rPr>
+          <w:sz w:val="20"/>
+          <w:szCs w:val="20"/>
+        </w:rPr>
+        <w:t>Accuracy</w:t>
+      </w:r>
+      <w:proofErr w:type="spellEnd"/>
+      <w:r>
+        <w:rPr>
+          <w:sz w:val="20"/>
+          <w:szCs w:val="20"/>
+        </w:rPr>
+        <w:t xml:space="preserve"> (</w:t>
+      </w:r>
+      <w:proofErr w:type="spellStart"/>
+      <w:r>
+        <w:rPr>
+          <w:sz w:val="20"/>
+          <w:szCs w:val="20"/>
+        </w:rPr>
+        <w:t>avg</w:t>
+      </w:r>
+      <w:proofErr w:type="spellEnd"/>
+      <w:r>
+        <w:rPr>
+          <w:sz w:val="20"/>
+          <w:szCs w:val="20"/>
+        </w:rPr>
+        <w:t xml:space="preserve"> over 5 </w:t>
+      </w:r>
+      <w:proofErr w:type="spellStart"/>
+      <w:r>
+        <w:rPr>
+          <w:sz w:val="20"/>
+          <w:szCs w:val="20"/>
+        </w:rPr>
+        <w:t>runs</w:t>
+      </w:r>
+      <w:proofErr w:type="spellEnd"/>
+      <w:r>
+        <w:rPr>
+          <w:sz w:val="20"/>
+          <w:szCs w:val="20"/>
+        </w:rPr>
+        <w:t>): 72.2%</w:t>
       </w:r>
     </w:p>
     <w:p>
@@ -1361,7 +3064,25 @@
           <w:sz w:val="20"/>
           <w:szCs w:val="20"/>
         </w:rPr>
-        <w:t>Classificazione con crossvalidazione coppie di facce (ACC, BIC, CCV)</w:t>
+        <w:t xml:space="preserve">Classificazione con </w:t>
+      </w:r>
+      <w:proofErr w:type="spellStart"/>
+      <w:r>
+        <w:rPr>
+          <w:b/>
+          <w:sz w:val="20"/>
+          <w:szCs w:val="20"/>
+        </w:rPr>
+        <w:t>crossvalidazione</w:t>
+      </w:r>
+      <w:proofErr w:type="spellEnd"/>
+      <w:r>
+        <w:rPr>
+          <w:b/>
+          <w:sz w:val="20"/>
+          <w:szCs w:val="20"/>
+        </w:rPr>
+        <w:t xml:space="preserve"> coppie di facce (ACC, BIC, CCV)</w:t>
       </w:r>
       <w:r>
         <w:rPr>
@@ -1385,23 +3106,96 @@
           <w:sz w:val="20"/>
           <w:szCs w:val="20"/>
         </w:rPr>
-        <w:t>Training e valutazione delle performance con crossvalidazione (10-fold) del DSO-1 utilizzando un solo classificatore addestrato con descrittori ACC, BIC e CCV.</w:t>
-      </w:r>
-    </w:p>
-    <w:p>
-      <w:pPr>
-        <w:pStyle w:val="Paragrafoelenco"/>
-        <w:rPr>
-          <w:sz w:val="20"/>
-          <w:szCs w:val="20"/>
-        </w:rPr>
-      </w:pPr>
-      <w:r>
-        <w:rPr>
-          <w:sz w:val="20"/>
-          <w:szCs w:val="20"/>
-        </w:rPr>
-        <w:t>Solo GGE map.</w:t>
+        <w:t xml:space="preserve">Training e valutazione delle performance con </w:t>
+      </w:r>
+      <w:proofErr w:type="spellStart"/>
+      <w:r>
+        <w:rPr>
+          <w:sz w:val="20"/>
+          <w:szCs w:val="20"/>
+        </w:rPr>
+        <w:t>crossvalidazione</w:t>
+      </w:r>
+      <w:proofErr w:type="spellEnd"/>
+      <w:r>
+        <w:rPr>
+          <w:sz w:val="20"/>
+          <w:szCs w:val="20"/>
+        </w:rPr>
+        <w:t xml:space="preserve"> (10-fold) del DSO-1 utilizzando un solo classificatore addestrato con descrittori ACC, BIC e CCV.</w:t>
+      </w:r>
+    </w:p>
+    <w:p>
+      <w:pPr>
+        <w:pStyle w:val="Paragrafoelenco"/>
+        <w:rPr>
+          <w:sz w:val="20"/>
+          <w:szCs w:val="20"/>
+        </w:rPr>
+      </w:pPr>
+      <w:proofErr w:type="spellStart"/>
+      <w:r>
+        <w:rPr>
+          <w:sz w:val="20"/>
+          <w:szCs w:val="20"/>
+        </w:rPr>
+        <w:t>Dataset</w:t>
+      </w:r>
+      <w:proofErr w:type="spellEnd"/>
+      <w:r>
+        <w:rPr>
+          <w:sz w:val="20"/>
+          <w:szCs w:val="20"/>
+        </w:rPr>
+        <w:t>: DSO-1</w:t>
+      </w:r>
+    </w:p>
+    <w:p>
+      <w:pPr>
+        <w:pStyle w:val="Paragrafoelenco"/>
+        <w:rPr>
+          <w:sz w:val="20"/>
+          <w:szCs w:val="20"/>
+        </w:rPr>
+      </w:pPr>
+      <w:r>
+        <w:rPr>
+          <w:sz w:val="20"/>
+          <w:szCs w:val="20"/>
+        </w:rPr>
+        <w:t>Descrittori: ACC, BIC</w:t>
+      </w:r>
+    </w:p>
+    <w:p>
+      <w:pPr>
+        <w:pStyle w:val="Paragrafoelenco"/>
+        <w:rPr>
+          <w:sz w:val="20"/>
+          <w:szCs w:val="20"/>
+        </w:rPr>
+      </w:pPr>
+      <w:r>
+        <w:rPr>
+          <w:sz w:val="20"/>
+          <w:szCs w:val="20"/>
+        </w:rPr>
+        <w:t xml:space="preserve">Mappe colore: GGE (1 </w:t>
+      </w:r>
+      <w:proofErr w:type="spellStart"/>
+      <w:r>
+        <w:rPr>
+          <w:sz w:val="20"/>
+          <w:szCs w:val="20"/>
+        </w:rPr>
+        <w:t>order</w:t>
+      </w:r>
+      <w:proofErr w:type="spellEnd"/>
+      <w:r>
+        <w:rPr>
+          <w:sz w:val="20"/>
+          <w:szCs w:val="20"/>
+        </w:rPr>
+        <w:t>)</w:t>
       </w:r>
     </w:p>
     <w:p>
@@ -1411,12 +3205,53 @@
           <w:sz w:val="28"/>
         </w:rPr>
       </w:pPr>
-      <w:r>
-        <w:rPr>
-          <w:sz w:val="20"/>
-          <w:szCs w:val="20"/>
-        </w:rPr>
-        <w:t>Accuracy (avg over 5 runs): 73.2%</w:t>
+      <w:proofErr w:type="spellStart"/>
+      <w:r>
+        <w:rPr>
+          <w:sz w:val="20"/>
+          <w:szCs w:val="20"/>
+        </w:rPr>
+        <w:t>Accuracy</w:t>
+      </w:r>
+      <w:proofErr w:type="spellEnd"/>
+      <w:r>
+        <w:rPr>
+          <w:sz w:val="20"/>
+          <w:szCs w:val="20"/>
+        </w:rPr>
+        <w:t xml:space="preserve"> (</w:t>
+      </w:r>
+      <w:proofErr w:type="spellStart"/>
+      <w:r>
+        <w:rPr>
+          <w:sz w:val="20"/>
+          <w:szCs w:val="20"/>
+        </w:rPr>
+        <w:t>avg</w:t>
+      </w:r>
+      <w:proofErr w:type="spellEnd"/>
+      <w:r>
+        <w:rPr>
+          <w:sz w:val="20"/>
+          <w:szCs w:val="20"/>
+        </w:rPr>
+        <w:t xml:space="preserve"> over 5 </w:t>
+      </w:r>
+      <w:proofErr w:type="spellStart"/>
+      <w:r>
+        <w:rPr>
+          <w:sz w:val="20"/>
+          <w:szCs w:val="20"/>
+        </w:rPr>
+        <w:t>runs</w:t>
+      </w:r>
+      <w:proofErr w:type="spellEnd"/>
+      <w:r>
+        <w:rPr>
+          <w:sz w:val="20"/>
+          <w:szCs w:val="20"/>
+        </w:rPr>
+        <w:t>): 73.2%</w:t>
       </w:r>
     </w:p>
     <w:p>
@@ -1437,7 +3272,25 @@
           <w:sz w:val="20"/>
           <w:szCs w:val="20"/>
         </w:rPr>
-        <w:t>Classificazione con crossvalidazione coppie di facce (ACC, BIC, CCV e LCH)</w:t>
+        <w:t xml:space="preserve">Classificazione con </w:t>
+      </w:r>
+      <w:proofErr w:type="spellStart"/>
+      <w:r>
+        <w:rPr>
+          <w:b/>
+          <w:sz w:val="20"/>
+          <w:szCs w:val="20"/>
+        </w:rPr>
+        <w:t>crossvalidazione</w:t>
+      </w:r>
+      <w:proofErr w:type="spellEnd"/>
+      <w:r>
+        <w:rPr>
+          <w:b/>
+          <w:sz w:val="20"/>
+          <w:szCs w:val="20"/>
+        </w:rPr>
+        <w:t xml:space="preserve"> coppie di facce (ACC, BIC, CCV e LCH)</w:t>
       </w:r>
       <w:r>
         <w:rPr>
@@ -1461,39 +3314,169 @@
           <w:sz w:val="20"/>
           <w:szCs w:val="20"/>
         </w:rPr>
-        <w:t>Training e valutazione delle performance con crossvalidazione (10-fold) del DSO-1 utilizzando un solo classificatore addestrato con descrittori ACC, BIC, CCV e LCH.</w:t>
-      </w:r>
-    </w:p>
-    <w:p>
-      <w:pPr>
-        <w:pStyle w:val="Paragrafoelenco"/>
-        <w:rPr>
-          <w:sz w:val="20"/>
-          <w:szCs w:val="20"/>
-        </w:rPr>
-      </w:pPr>
-      <w:r>
-        <w:rPr>
-          <w:sz w:val="20"/>
-          <w:szCs w:val="20"/>
-        </w:rPr>
-        <w:t>Solo GGE map.</w:t>
-      </w:r>
-    </w:p>
-    <w:p>
-      <w:pPr>
-        <w:pStyle w:val="Paragrafoelenco"/>
-        <w:rPr>
-          <w:sz w:val="20"/>
-          <w:szCs w:val="20"/>
-        </w:rPr>
-      </w:pPr>
-      <w:r>
-        <w:rPr>
-          <w:sz w:val="20"/>
-          <w:szCs w:val="20"/>
-        </w:rPr>
-        <w:t>Accuracy (avg over 5 runs): 75.6%</w:t>
+        <w:t xml:space="preserve">Training e valutazione delle performance con </w:t>
+      </w:r>
+      <w:proofErr w:type="spellStart"/>
+      <w:r>
+        <w:rPr>
+          <w:sz w:val="20"/>
+          <w:szCs w:val="20"/>
+        </w:rPr>
+        <w:t>crossvalidazione</w:t>
+      </w:r>
+      <w:proofErr w:type="spellEnd"/>
+      <w:r>
+        <w:rPr>
+          <w:sz w:val="20"/>
+          <w:szCs w:val="20"/>
+        </w:rPr>
+        <w:t xml:space="preserve"> (10-fold) del DSO-1 utilizzando un solo classificatore addestrato con descrittori ACC, BIC, CCV e LCH.</w:t>
+      </w:r>
+    </w:p>
+    <w:p>
+      <w:pPr>
+        <w:pStyle w:val="Paragrafoelenco"/>
+        <w:rPr>
+          <w:sz w:val="20"/>
+          <w:szCs w:val="20"/>
+        </w:rPr>
+      </w:pPr>
+      <w:proofErr w:type="spellStart"/>
+      <w:r>
+        <w:rPr>
+          <w:sz w:val="20"/>
+          <w:szCs w:val="20"/>
+        </w:rPr>
+        <w:t>Dataset</w:t>
+      </w:r>
+      <w:proofErr w:type="spellEnd"/>
+      <w:r>
+        <w:rPr>
+          <w:sz w:val="20"/>
+          <w:szCs w:val="20"/>
+        </w:rPr>
+        <w:t>: DSO-1</w:t>
+      </w:r>
+    </w:p>
+    <w:p>
+      <w:pPr>
+        <w:pStyle w:val="Paragrafoelenco"/>
+        <w:rPr>
+          <w:sz w:val="20"/>
+          <w:szCs w:val="20"/>
+        </w:rPr>
+      </w:pPr>
+      <w:r>
+        <w:rPr>
+          <w:sz w:val="20"/>
+          <w:szCs w:val="20"/>
+        </w:rPr>
+        <w:t>Descrittori: ACC, BIC</w:t>
+      </w:r>
+      <w:r>
+        <w:rPr>
+          <w:sz w:val="20"/>
+          <w:szCs w:val="20"/>
+        </w:rPr>
+        <w:t>, CCV, LCH</w:t>
+      </w:r>
+    </w:p>
+    <w:p>
+      <w:pPr>
+        <w:pStyle w:val="Paragrafoelenco"/>
+        <w:rPr>
+          <w:sz w:val="20"/>
+          <w:szCs w:val="20"/>
+        </w:rPr>
+      </w:pPr>
+      <w:r>
+        <w:rPr>
+          <w:sz w:val="20"/>
+          <w:szCs w:val="20"/>
+        </w:rPr>
+        <w:t xml:space="preserve">Mappe colore: GGE (1 </w:t>
+      </w:r>
+      <w:proofErr w:type="spellStart"/>
+      <w:r>
+        <w:rPr>
+          <w:sz w:val="20"/>
+          <w:szCs w:val="20"/>
+        </w:rPr>
+        <w:t>order</w:t>
+      </w:r>
+      <w:proofErr w:type="spellEnd"/>
+      <w:r>
+        <w:rPr>
+          <w:sz w:val="20"/>
+          <w:szCs w:val="20"/>
+        </w:rPr>
+        <w:t>)</w:t>
+      </w:r>
+    </w:p>
+    <w:p>
+      <w:pPr>
+        <w:pStyle w:val="Paragrafoelenco"/>
+        <w:rPr>
+          <w:sz w:val="20"/>
+          <w:szCs w:val="20"/>
+        </w:rPr>
+      </w:pPr>
+    </w:p>
+    <w:p>
+      <w:pPr>
+        <w:pStyle w:val="Paragrafoelenco"/>
+        <w:rPr>
+          <w:sz w:val="20"/>
+          <w:szCs w:val="20"/>
+        </w:rPr>
+      </w:pPr>
+      <w:proofErr w:type="spellStart"/>
+      <w:r>
+        <w:rPr>
+          <w:sz w:val="20"/>
+          <w:szCs w:val="20"/>
+        </w:rPr>
+        <w:t>Accuracy</w:t>
+      </w:r>
+      <w:proofErr w:type="spellEnd"/>
+      <w:r>
+        <w:rPr>
+          <w:sz w:val="20"/>
+          <w:szCs w:val="20"/>
+        </w:rPr>
+        <w:t xml:space="preserve"> (</w:t>
+      </w:r>
+      <w:proofErr w:type="spellStart"/>
+      <w:r>
+        <w:rPr>
+          <w:sz w:val="20"/>
+          <w:szCs w:val="20"/>
+        </w:rPr>
+        <w:t>avg</w:t>
+      </w:r>
+      <w:proofErr w:type="spellEnd"/>
+      <w:r>
+        <w:rPr>
+          <w:sz w:val="20"/>
+          <w:szCs w:val="20"/>
+        </w:rPr>
+        <w:t xml:space="preserve"> over 5 </w:t>
+      </w:r>
+      <w:proofErr w:type="spellStart"/>
+      <w:r>
+        <w:rPr>
+          <w:sz w:val="20"/>
+          <w:szCs w:val="20"/>
+        </w:rPr>
+        <w:t>runs</w:t>
+      </w:r>
+      <w:proofErr w:type="spellEnd"/>
+      <w:r>
+        <w:rPr>
+          <w:sz w:val="20"/>
+          <w:szCs w:val="20"/>
+        </w:rPr>
+        <w:t>): 75.6%</w:t>
       </w:r>
     </w:p>
     <w:p>
@@ -1514,7 +3497,25 @@
           <w:sz w:val="20"/>
           <w:szCs w:val="20"/>
         </w:rPr>
-        <w:t>Classificazione con crossvalidazione coppie di facce (ACC, BIC, CCV e LCH)</w:t>
+        <w:t xml:space="preserve">Classificazione con </w:t>
+      </w:r>
+      <w:proofErr w:type="spellStart"/>
+      <w:r>
+        <w:rPr>
+          <w:b/>
+          <w:sz w:val="20"/>
+          <w:szCs w:val="20"/>
+        </w:rPr>
+        <w:t>crossvalidazione</w:t>
+      </w:r>
+      <w:proofErr w:type="spellEnd"/>
+      <w:r>
+        <w:rPr>
+          <w:b/>
+          <w:sz w:val="20"/>
+          <w:szCs w:val="20"/>
+        </w:rPr>
+        <w:t xml:space="preserve"> coppie di facce (ACC, BIC, CCV e LCH)</w:t>
       </w:r>
       <w:r>
         <w:rPr>
@@ -1554,62 +3555,217 @@
           <w:sz w:val="20"/>
           <w:szCs w:val="20"/>
         </w:rPr>
-        <w:t>Training e valutazione delle performance con crossvalidazione (10-fold) del DSO-1 utilizzando un solo classificatore addestrato con descrittori ACC, BIC, CCV e LCH.</w:t>
-      </w:r>
-    </w:p>
-    <w:p>
-      <w:pPr>
-        <w:pStyle w:val="Paragrafoelenco"/>
-        <w:rPr>
-          <w:sz w:val="20"/>
-          <w:szCs w:val="20"/>
-        </w:rPr>
-      </w:pPr>
-      <w:r>
-        <w:rPr>
-          <w:sz w:val="20"/>
-          <w:szCs w:val="20"/>
-        </w:rPr>
-        <w:t>GGE</w:t>
-      </w:r>
-      <w:r>
-        <w:rPr>
-          <w:sz w:val="20"/>
-          <w:szCs w:val="20"/>
-        </w:rPr>
-        <w:t xml:space="preserve"> e IIC</w:t>
-      </w:r>
-      <w:r>
-        <w:rPr>
-          <w:sz w:val="20"/>
-          <w:szCs w:val="20"/>
-        </w:rPr>
-        <w:t xml:space="preserve"> map.</w:t>
-      </w:r>
-    </w:p>
-    <w:p>
-      <w:pPr>
-        <w:pStyle w:val="Paragrafoelenco"/>
-        <w:rPr>
-          <w:sz w:val="20"/>
-          <w:szCs w:val="20"/>
-        </w:rPr>
-      </w:pPr>
-    </w:p>
-    <w:p>
-      <w:pPr>
-        <w:pStyle w:val="Paragrafoelenco"/>
-        <w:rPr>
-          <w:sz w:val="20"/>
-          <w:szCs w:val="20"/>
-        </w:rPr>
-      </w:pPr>
-      <w:r>
-        <w:rPr>
-          <w:sz w:val="20"/>
-          <w:szCs w:val="20"/>
-        </w:rPr>
-        <w:t>Accuracy (avg over 5 runs): 77</w:t>
+        <w:t xml:space="preserve">Training e valutazione delle performance con </w:t>
+      </w:r>
+      <w:proofErr w:type="spellStart"/>
+      <w:r>
+        <w:rPr>
+          <w:sz w:val="20"/>
+          <w:szCs w:val="20"/>
+        </w:rPr>
+        <w:t>crossvalidazione</w:t>
+      </w:r>
+      <w:proofErr w:type="spellEnd"/>
+      <w:r>
+        <w:rPr>
+          <w:sz w:val="20"/>
+          <w:szCs w:val="20"/>
+        </w:rPr>
+        <w:t xml:space="preserve"> (10-fold) del DSO-1 utilizzando un solo classificatore addestrato con descrittori ACC, BIC, CCV e LCH.</w:t>
+      </w:r>
+    </w:p>
+    <w:p>
+      <w:pPr>
+        <w:pStyle w:val="Paragrafoelenco"/>
+        <w:rPr>
+          <w:sz w:val="20"/>
+          <w:szCs w:val="20"/>
+        </w:rPr>
+      </w:pPr>
+      <w:r>
+        <w:rPr>
+          <w:sz w:val="20"/>
+          <w:szCs w:val="20"/>
+        </w:rPr>
+        <w:t xml:space="preserve">GGE e IIC </w:t>
+      </w:r>
+      <w:proofErr w:type="spellStart"/>
+      <w:r>
+        <w:rPr>
+          <w:sz w:val="20"/>
+          <w:szCs w:val="20"/>
+        </w:rPr>
+        <w:t>map</w:t>
+      </w:r>
+      <w:proofErr w:type="spellEnd"/>
+      <w:r>
+        <w:rPr>
+          <w:sz w:val="20"/>
+          <w:szCs w:val="20"/>
+        </w:rPr>
+        <w:t>.</w:t>
+      </w:r>
+    </w:p>
+    <w:p>
+      <w:pPr>
+        <w:pStyle w:val="Paragrafoelenco"/>
+        <w:rPr>
+          <w:sz w:val="20"/>
+          <w:szCs w:val="20"/>
+        </w:rPr>
+      </w:pPr>
+    </w:p>
+    <w:p>
+      <w:pPr>
+        <w:pStyle w:val="Paragrafoelenco"/>
+        <w:rPr>
+          <w:sz w:val="20"/>
+          <w:szCs w:val="20"/>
+        </w:rPr>
+      </w:pPr>
+      <w:proofErr w:type="spellStart"/>
+      <w:r>
+        <w:rPr>
+          <w:sz w:val="20"/>
+          <w:szCs w:val="20"/>
+        </w:rPr>
+        <w:t>Dataset</w:t>
+      </w:r>
+      <w:proofErr w:type="spellEnd"/>
+      <w:r>
+        <w:rPr>
+          <w:sz w:val="20"/>
+          <w:szCs w:val="20"/>
+        </w:rPr>
+        <w:t>: DSO-1</w:t>
+      </w:r>
+    </w:p>
+    <w:p>
+      <w:pPr>
+        <w:pStyle w:val="Paragrafoelenco"/>
+        <w:rPr>
+          <w:sz w:val="20"/>
+          <w:szCs w:val="20"/>
+        </w:rPr>
+      </w:pPr>
+      <w:r>
+        <w:rPr>
+          <w:sz w:val="20"/>
+          <w:szCs w:val="20"/>
+        </w:rPr>
+        <w:t>Descrittori: ACC, BIC</w:t>
+      </w:r>
+      <w:r>
+        <w:rPr>
+          <w:sz w:val="20"/>
+          <w:szCs w:val="20"/>
+        </w:rPr>
+        <w:t>, CCV, LCH</w:t>
+      </w:r>
+    </w:p>
+    <w:p>
+      <w:pPr>
+        <w:pStyle w:val="Paragrafoelenco"/>
+        <w:rPr>
+          <w:sz w:val="20"/>
+          <w:szCs w:val="20"/>
+        </w:rPr>
+      </w:pPr>
+      <w:r>
+        <w:rPr>
+          <w:sz w:val="20"/>
+          <w:szCs w:val="20"/>
+        </w:rPr>
+        <w:t xml:space="preserve">Mappe colore: GGE (1 </w:t>
+      </w:r>
+      <w:proofErr w:type="spellStart"/>
+      <w:r>
+        <w:rPr>
+          <w:sz w:val="20"/>
+          <w:szCs w:val="20"/>
+        </w:rPr>
+        <w:t>order</w:t>
+      </w:r>
+      <w:proofErr w:type="spellEnd"/>
+      <w:r>
+        <w:rPr>
+          <w:sz w:val="20"/>
+          <w:szCs w:val="20"/>
+        </w:rPr>
+        <w:t>)</w:t>
+      </w:r>
+      <w:r>
+        <w:rPr>
+          <w:sz w:val="20"/>
+          <w:szCs w:val="20"/>
+        </w:rPr>
+        <w:t>, IIC</w:t>
+      </w:r>
+    </w:p>
+    <w:p>
+      <w:pPr>
+        <w:pStyle w:val="Paragrafoelenco"/>
+        <w:rPr>
+          <w:sz w:val="20"/>
+          <w:szCs w:val="20"/>
+        </w:rPr>
+      </w:pPr>
+    </w:p>
+    <w:p>
+      <w:pPr>
+        <w:pStyle w:val="Paragrafoelenco"/>
+        <w:rPr>
+          <w:sz w:val="20"/>
+          <w:szCs w:val="20"/>
+        </w:rPr>
+      </w:pPr>
+      <w:proofErr w:type="spellStart"/>
+      <w:r>
+        <w:rPr>
+          <w:sz w:val="20"/>
+          <w:szCs w:val="20"/>
+        </w:rPr>
+        <w:t>Accuracy</w:t>
+      </w:r>
+      <w:proofErr w:type="spellEnd"/>
+      <w:r>
+        <w:rPr>
+          <w:sz w:val="20"/>
+          <w:szCs w:val="20"/>
+        </w:rPr>
+        <w:t xml:space="preserve"> (</w:t>
+      </w:r>
+      <w:proofErr w:type="spellStart"/>
+      <w:r>
+        <w:rPr>
+          <w:sz w:val="20"/>
+          <w:szCs w:val="20"/>
+        </w:rPr>
+        <w:t>avg</w:t>
+      </w:r>
+      <w:proofErr w:type="spellEnd"/>
+      <w:r>
+        <w:rPr>
+          <w:sz w:val="20"/>
+          <w:szCs w:val="20"/>
+        </w:rPr>
+        <w:t xml:space="preserve"> over 5 </w:t>
+      </w:r>
+      <w:proofErr w:type="spellStart"/>
+      <w:r>
+        <w:rPr>
+          <w:sz w:val="20"/>
+          <w:szCs w:val="20"/>
+        </w:rPr>
+        <w:t>runs</w:t>
+      </w:r>
+      <w:proofErr w:type="spellEnd"/>
+      <w:r>
+        <w:rPr>
+          <w:sz w:val="20"/>
+          <w:szCs w:val="20"/>
+        </w:rPr>
+        <w:t>): 77</w:t>
       </w:r>
       <w:r>
         <w:rPr>
@@ -1618,6 +3774,15 @@
         </w:rPr>
         <w:t>.6%</w:t>
       </w:r>
+    </w:p>
+    <w:p>
+      <w:pPr>
+        <w:pStyle w:val="Paragrafoelenco"/>
+        <w:rPr>
+          <w:sz w:val="20"/>
+          <w:szCs w:val="20"/>
+        </w:rPr>
+      </w:pPr>
     </w:p>
     <w:p>
       <w:pPr>
@@ -1637,7 +3802,25 @@
           <w:sz w:val="20"/>
           <w:szCs w:val="20"/>
         </w:rPr>
-        <w:t>Classificazione con crossvalidazione coppie di facce (ACC, BIC, CCV e LCH)</w:t>
+        <w:t xml:space="preserve">Classificazione con </w:t>
+      </w:r>
+      <w:proofErr w:type="spellStart"/>
+      <w:r>
+        <w:rPr>
+          <w:b/>
+          <w:sz w:val="20"/>
+          <w:szCs w:val="20"/>
+        </w:rPr>
+        <w:t>crossvalidazione</w:t>
+      </w:r>
+      <w:proofErr w:type="spellEnd"/>
+      <w:r>
+        <w:rPr>
+          <w:b/>
+          <w:sz w:val="20"/>
+          <w:szCs w:val="20"/>
+        </w:rPr>
+        <w:t xml:space="preserve"> coppie di facce (ACC, BIC, CCV e LCH)</w:t>
       </w:r>
       <w:r>
         <w:rPr>
@@ -1661,76 +3844,418 @@
           <w:sz w:val="20"/>
           <w:szCs w:val="20"/>
         </w:rPr>
-        <w:t>Training e valutazione delle performance con crossvalidazione (10-fold) del DSO-1 utilizzando un solo classificatore addestrato con descrittori ACC, BIC, CCV e LCH.</w:t>
-      </w:r>
-      <w:r>
-        <w:rPr>
-          <w:sz w:val="20"/>
-          <w:szCs w:val="20"/>
-        </w:rPr>
-        <w:t xml:space="preserve"> Con descrittori inveriti.</w:t>
-      </w:r>
-    </w:p>
-    <w:p>
-      <w:pPr>
-        <w:pStyle w:val="Paragrafoelenco"/>
-        <w:rPr>
-          <w:sz w:val="20"/>
-          <w:szCs w:val="20"/>
-        </w:rPr>
-      </w:pPr>
-      <w:r>
-        <w:rPr>
-          <w:sz w:val="20"/>
-          <w:szCs w:val="20"/>
-        </w:rPr>
-        <w:t>GGE e IIC map.</w:t>
-      </w:r>
-    </w:p>
-    <w:p>
-      <w:pPr>
-        <w:pStyle w:val="Paragrafoelenco"/>
-        <w:rPr>
-          <w:sz w:val="20"/>
-          <w:szCs w:val="20"/>
-        </w:rPr>
-      </w:pPr>
-    </w:p>
-    <w:p>
-      <w:pPr>
-        <w:pStyle w:val="Paragrafoelenco"/>
-        <w:rPr>
-          <w:sz w:val="20"/>
-          <w:szCs w:val="20"/>
-        </w:rPr>
-      </w:pPr>
-      <w:r>
-        <w:rPr>
-          <w:sz w:val="20"/>
-          <w:szCs w:val="20"/>
-        </w:rPr>
-        <w:t>Accuracy (avg over 5 r</w:t>
-      </w:r>
-      <w:r>
-        <w:rPr>
-          <w:sz w:val="20"/>
-          <w:szCs w:val="20"/>
-        </w:rPr>
-        <w:t>uns): 77.9</w:t>
+        <w:t xml:space="preserve">Training e valutazione delle performance con </w:t>
+      </w:r>
+      <w:proofErr w:type="spellStart"/>
+      <w:r>
+        <w:rPr>
+          <w:sz w:val="20"/>
+          <w:szCs w:val="20"/>
+        </w:rPr>
+        <w:t>crossvalidazione</w:t>
+      </w:r>
+      <w:proofErr w:type="spellEnd"/>
+      <w:r>
+        <w:rPr>
+          <w:sz w:val="20"/>
+          <w:szCs w:val="20"/>
+        </w:rPr>
+        <w:t xml:space="preserve"> (10-fold) del DSO-1 utilizzando un solo classificatore addestrato con descrittori ACC, BIC, CCV e LCH. Con descrittori </w:t>
+      </w:r>
+      <w:proofErr w:type="spellStart"/>
+      <w:r>
+        <w:rPr>
+          <w:sz w:val="20"/>
+          <w:szCs w:val="20"/>
+        </w:rPr>
+        <w:t>inveriti</w:t>
+      </w:r>
+      <w:proofErr w:type="spellEnd"/>
+      <w:r>
+        <w:rPr>
+          <w:sz w:val="20"/>
+          <w:szCs w:val="20"/>
+        </w:rPr>
+        <w:t>.</w:t>
+      </w:r>
+    </w:p>
+    <w:p>
+      <w:pPr>
+        <w:pStyle w:val="Paragrafoelenco"/>
+        <w:rPr>
+          <w:sz w:val="20"/>
+          <w:szCs w:val="20"/>
+        </w:rPr>
+      </w:pPr>
+      <w:r>
+        <w:rPr>
+          <w:sz w:val="20"/>
+          <w:szCs w:val="20"/>
+        </w:rPr>
+        <w:t xml:space="preserve">GGE e IIC </w:t>
+      </w:r>
+      <w:proofErr w:type="spellStart"/>
+      <w:r>
+        <w:rPr>
+          <w:sz w:val="20"/>
+          <w:szCs w:val="20"/>
+        </w:rPr>
+        <w:t>map</w:t>
+      </w:r>
+      <w:proofErr w:type="spellEnd"/>
+      <w:r>
+        <w:rPr>
+          <w:sz w:val="20"/>
+          <w:szCs w:val="20"/>
+        </w:rPr>
+        <w:t>.</w:t>
+      </w:r>
+    </w:p>
+    <w:p>
+      <w:pPr>
+        <w:pStyle w:val="Paragrafoelenco"/>
+        <w:rPr>
+          <w:sz w:val="20"/>
+          <w:szCs w:val="20"/>
+        </w:rPr>
+      </w:pPr>
+    </w:p>
+    <w:p>
+      <w:pPr>
+        <w:pStyle w:val="Paragrafoelenco"/>
+        <w:rPr>
+          <w:sz w:val="20"/>
+          <w:szCs w:val="20"/>
+        </w:rPr>
+      </w:pPr>
+      <w:proofErr w:type="spellStart"/>
+      <w:r>
+        <w:rPr>
+          <w:sz w:val="20"/>
+          <w:szCs w:val="20"/>
+        </w:rPr>
+        <w:t>Dataset</w:t>
+      </w:r>
+      <w:proofErr w:type="spellEnd"/>
+      <w:r>
+        <w:rPr>
+          <w:sz w:val="20"/>
+          <w:szCs w:val="20"/>
+        </w:rPr>
+        <w:t>: DSO-1</w:t>
+      </w:r>
+    </w:p>
+    <w:p>
+      <w:pPr>
+        <w:pStyle w:val="Paragrafoelenco"/>
+        <w:rPr>
+          <w:sz w:val="20"/>
+          <w:szCs w:val="20"/>
+        </w:rPr>
+      </w:pPr>
+      <w:r>
+        <w:rPr>
+          <w:sz w:val="20"/>
+          <w:szCs w:val="20"/>
+        </w:rPr>
+        <w:t>Descrittori: ACC, BIC</w:t>
+      </w:r>
+      <w:r>
+        <w:rPr>
+          <w:sz w:val="20"/>
+          <w:szCs w:val="20"/>
+        </w:rPr>
+        <w:t>, CCV, LCH</w:t>
+      </w:r>
+    </w:p>
+    <w:p>
+      <w:pPr>
+        <w:pStyle w:val="Paragrafoelenco"/>
+        <w:rPr>
+          <w:sz w:val="20"/>
+          <w:szCs w:val="20"/>
+        </w:rPr>
+      </w:pPr>
+      <w:r>
+        <w:rPr>
+          <w:sz w:val="20"/>
+          <w:szCs w:val="20"/>
+        </w:rPr>
+        <w:t xml:space="preserve">Mappe colore: GGE (1 </w:t>
+      </w:r>
+      <w:proofErr w:type="spellStart"/>
+      <w:r>
+        <w:rPr>
+          <w:sz w:val="20"/>
+          <w:szCs w:val="20"/>
+        </w:rPr>
+        <w:t>order</w:t>
+      </w:r>
+      <w:proofErr w:type="spellEnd"/>
+      <w:r>
+        <w:rPr>
+          <w:sz w:val="20"/>
+          <w:szCs w:val="20"/>
+        </w:rPr>
+        <w:t>)</w:t>
+      </w:r>
+      <w:r>
+        <w:rPr>
+          <w:sz w:val="20"/>
+          <w:szCs w:val="20"/>
+        </w:rPr>
+        <w:t>, IIC</w:t>
+      </w:r>
+    </w:p>
+    <w:p>
+      <w:pPr>
+        <w:pStyle w:val="Paragrafoelenco"/>
+        <w:rPr>
+          <w:sz w:val="20"/>
+          <w:szCs w:val="20"/>
+        </w:rPr>
+      </w:pPr>
+    </w:p>
+    <w:p>
+      <w:pPr>
+        <w:pStyle w:val="Paragrafoelenco"/>
+        <w:rPr>
+          <w:sz w:val="20"/>
+          <w:szCs w:val="20"/>
+        </w:rPr>
+      </w:pPr>
+      <w:proofErr w:type="spellStart"/>
+      <w:r>
+        <w:rPr>
+          <w:sz w:val="20"/>
+          <w:szCs w:val="20"/>
+        </w:rPr>
+        <w:t>Accuracy</w:t>
+      </w:r>
+      <w:proofErr w:type="spellEnd"/>
+      <w:r>
+        <w:rPr>
+          <w:sz w:val="20"/>
+          <w:szCs w:val="20"/>
+        </w:rPr>
+        <w:t xml:space="preserve"> (</w:t>
+      </w:r>
+      <w:proofErr w:type="spellStart"/>
+      <w:r>
+        <w:rPr>
+          <w:sz w:val="20"/>
+          <w:szCs w:val="20"/>
+        </w:rPr>
+        <w:t>avg</w:t>
+      </w:r>
+      <w:proofErr w:type="spellEnd"/>
+      <w:r>
+        <w:rPr>
+          <w:sz w:val="20"/>
+          <w:szCs w:val="20"/>
+        </w:rPr>
+        <w:t xml:space="preserve"> over 5 </w:t>
+      </w:r>
+      <w:proofErr w:type="spellStart"/>
+      <w:r>
+        <w:rPr>
+          <w:sz w:val="20"/>
+          <w:szCs w:val="20"/>
+        </w:rPr>
+        <w:t>runs</w:t>
+      </w:r>
+      <w:proofErr w:type="spellEnd"/>
+      <w:r>
+        <w:rPr>
+          <w:sz w:val="20"/>
+          <w:szCs w:val="20"/>
+        </w:rPr>
+        <w:t>): 77.9%</w:t>
+      </w:r>
+    </w:p>
+    <w:p>
+      <w:pPr>
+        <w:rPr>
+          <w:sz w:val="20"/>
+          <w:szCs w:val="20"/>
+        </w:rPr>
+      </w:pPr>
+    </w:p>
+    <w:p>
+      <w:pPr>
+        <w:pStyle w:val="Paragrafoelenco"/>
+        <w:numPr>
+          <w:ilvl w:val="0"/>
+          <w:numId w:val="4"/>
+        </w:numPr>
+        <w:rPr>
+          <w:sz w:val="20"/>
+          <w:szCs w:val="20"/>
+        </w:rPr>
+      </w:pPr>
+      <w:r>
+        <w:rPr>
+          <w:sz w:val="20"/>
+          <w:szCs w:val="20"/>
+        </w:rPr>
+        <w:t>Classificazione DSI-1</w:t>
+      </w:r>
+    </w:p>
+    <w:p>
+      <w:pPr>
+        <w:pStyle w:val="Paragrafoelenco"/>
+        <w:rPr>
+          <w:sz w:val="20"/>
+          <w:szCs w:val="20"/>
+        </w:rPr>
+      </w:pPr>
+      <w:proofErr w:type="spellStart"/>
+      <w:r>
+        <w:rPr>
+          <w:sz w:val="20"/>
+          <w:szCs w:val="20"/>
+        </w:rPr>
+        <w:t>Dataset</w:t>
+      </w:r>
+      <w:proofErr w:type="spellEnd"/>
+      <w:r>
+        <w:rPr>
+          <w:sz w:val="20"/>
+          <w:szCs w:val="20"/>
+        </w:rPr>
+        <w:t>: DSI</w:t>
+      </w:r>
+      <w:r>
+        <w:rPr>
+          <w:sz w:val="20"/>
+          <w:szCs w:val="20"/>
+        </w:rPr>
+        <w:t>-1</w:t>
+      </w:r>
+    </w:p>
+    <w:p>
+      <w:pPr>
+        <w:pStyle w:val="Paragrafoelenco"/>
+        <w:rPr>
+          <w:sz w:val="20"/>
+          <w:szCs w:val="20"/>
+        </w:rPr>
+      </w:pPr>
+      <w:r>
+        <w:rPr>
+          <w:sz w:val="20"/>
+          <w:szCs w:val="20"/>
+        </w:rPr>
+        <w:t>Descrittori: ACC, BIC, CCV, LCH</w:t>
+      </w:r>
+    </w:p>
+    <w:p>
+      <w:pPr>
+        <w:pStyle w:val="Paragrafoelenco"/>
+        <w:rPr>
+          <w:sz w:val="20"/>
+          <w:szCs w:val="20"/>
+        </w:rPr>
+      </w:pPr>
+      <w:r>
+        <w:rPr>
+          <w:sz w:val="20"/>
+          <w:szCs w:val="20"/>
+        </w:rPr>
+        <w:t xml:space="preserve">Mappe colore: GGE (1 </w:t>
+      </w:r>
+      <w:proofErr w:type="spellStart"/>
+      <w:r>
+        <w:rPr>
+          <w:sz w:val="20"/>
+          <w:szCs w:val="20"/>
+        </w:rPr>
+        <w:t>order</w:t>
+      </w:r>
+      <w:proofErr w:type="spellEnd"/>
+      <w:r>
+        <w:rPr>
+          <w:sz w:val="20"/>
+          <w:szCs w:val="20"/>
+        </w:rPr>
+        <w:t>)</w:t>
+      </w:r>
+    </w:p>
+    <w:p>
+      <w:pPr>
+        <w:pStyle w:val="Paragrafoelenco"/>
+        <w:rPr>
+          <w:sz w:val="20"/>
+          <w:szCs w:val="20"/>
+        </w:rPr>
+      </w:pPr>
+    </w:p>
+    <w:p>
+      <w:pPr>
+        <w:pStyle w:val="Paragrafoelenco"/>
+        <w:rPr>
+          <w:sz w:val="20"/>
+          <w:szCs w:val="20"/>
+        </w:rPr>
+      </w:pPr>
+      <w:proofErr w:type="spellStart"/>
+      <w:r>
+        <w:rPr>
+          <w:sz w:val="20"/>
+          <w:szCs w:val="20"/>
+        </w:rPr>
+        <w:t>Accuracy</w:t>
+      </w:r>
+      <w:proofErr w:type="spellEnd"/>
+      <w:r>
+        <w:rPr>
+          <w:sz w:val="20"/>
+          <w:szCs w:val="20"/>
+        </w:rPr>
+        <w:t>: 82.2%</w:t>
+      </w:r>
+    </w:p>
+    <w:p>
+      <w:pPr>
+        <w:rPr>
+          <w:sz w:val="20"/>
+          <w:szCs w:val="20"/>
+        </w:rPr>
+      </w:pPr>
+    </w:p>
+    <w:p>
+      <w:pPr>
+        <w:pStyle w:val="Paragrafoelenco"/>
+        <w:rPr>
+          <w:sz w:val="28"/>
+        </w:rPr>
+      </w:pPr>
+    </w:p>
+    <w:p>
+      <w:pPr>
+        <w:pStyle w:val="Paragrafoelenco"/>
+        <w:ind w:left="0"/>
+        <w:rPr>
+          <w:b/>
+          <w:sz w:val="28"/>
+        </w:rPr>
+      </w:pPr>
+      <w:proofErr w:type="spellStart"/>
+      <w:r>
+        <w:rPr>
+          <w:b/>
+          <w:sz w:val="28"/>
+        </w:rPr>
+        <w:t>Todo</w:t>
       </w:r>
       <w:bookmarkStart w:id="0" w:name="_GoBack"/>
       <w:bookmarkEnd w:id="0"/>
-      <w:r>
-        <w:rPr>
-          <w:sz w:val="20"/>
-          <w:szCs w:val="20"/>
-        </w:rPr>
-        <w:t>%</w:t>
-      </w:r>
-    </w:p>
-    <w:p>
-      <w:pPr>
-        <w:pStyle w:val="Paragrafoelenco"/>
+      <w:proofErr w:type="spellEnd"/>
+    </w:p>
+    <w:p>
+      <w:pPr>
+        <w:pStyle w:val="Paragrafoelenco"/>
+        <w:ind w:left="0"/>
         <w:rPr>
           <w:sz w:val="28"/>
         </w:rPr>
@@ -1738,6 +4263,118 @@
     </w:p>
     <w:p>
       <w:pPr>
+        <w:pStyle w:val="Paragrafoelenco"/>
+        <w:numPr>
+          <w:ilvl w:val="0"/>
+          <w:numId w:val="5"/>
+        </w:numPr>
+      </w:pPr>
+      <w:r>
+        <w:t>Training su DSO e test su DSI</w:t>
+      </w:r>
+    </w:p>
+    <w:p>
+      <w:pPr>
+        <w:pStyle w:val="Paragrafoelenco"/>
+        <w:numPr>
+          <w:ilvl w:val="0"/>
+          <w:numId w:val="5"/>
+        </w:numPr>
+      </w:pPr>
+      <w:r>
+        <w:t xml:space="preserve">Capire quando i modelli basati su </w:t>
+      </w:r>
+      <w:proofErr w:type="spellStart"/>
+      <w:r>
+        <w:t>iic</w:t>
+      </w:r>
+      <w:proofErr w:type="spellEnd"/>
+      <w:r>
+        <w:t xml:space="preserve"> o </w:t>
+      </w:r>
+      <w:proofErr w:type="spellStart"/>
+      <w:r>
+        <w:t>gge</w:t>
+      </w:r>
+      <w:proofErr w:type="spellEnd"/>
+      <w:r>
+        <w:t xml:space="preserve"> non sono concordi (capire su quali immagini ha problemi)</w:t>
+      </w:r>
+    </w:p>
+    <w:p>
+      <w:pPr>
+        <w:pStyle w:val="Paragrafoelenco"/>
+        <w:numPr>
+          <w:ilvl w:val="0"/>
+          <w:numId w:val="5"/>
+        </w:numPr>
+      </w:pPr>
+      <w:r>
+        <w:t>Fare le stesse prove su DSI</w:t>
+      </w:r>
+    </w:p>
+    <w:p>
+      <w:pPr>
+        <w:pStyle w:val="Paragrafoelenco"/>
+        <w:numPr>
+          <w:ilvl w:val="0"/>
+          <w:numId w:val="5"/>
+        </w:numPr>
+      </w:pPr>
+      <w:r>
+        <w:t xml:space="preserve">Soft </w:t>
+      </w:r>
+      <w:proofErr w:type="spellStart"/>
+      <w:r>
+        <w:t>values</w:t>
+      </w:r>
+      <w:proofErr w:type="spellEnd"/>
+      <w:r>
+        <w:t xml:space="preserve"> in output</w:t>
+      </w:r>
+    </w:p>
+    <w:p>
+      <w:pPr>
+        <w:pStyle w:val="Paragrafoelenco"/>
+        <w:numPr>
+          <w:ilvl w:val="0"/>
+          <w:numId w:val="5"/>
+        </w:numPr>
+      </w:pPr>
+      <w:r>
+        <w:t>Due GGE differenti (cambia n, sigma e p)</w:t>
+      </w:r>
+      <w:r>
+        <w:t xml:space="preserve"> (</w:t>
+      </w:r>
+      <w:proofErr w:type="spellStart"/>
+      <w:r>
+        <w:t>victor</w:t>
+      </w:r>
+      <w:proofErr w:type="spellEnd"/>
+      <w:r>
+        <w:t>)</w:t>
+      </w:r>
+    </w:p>
+    <w:p>
+      <w:pPr>
+        <w:pStyle w:val="Paragrafoelenco"/>
+        <w:numPr>
+          <w:ilvl w:val="0"/>
+          <w:numId w:val="5"/>
+        </w:numPr>
+      </w:pPr>
+      <w:r>
+        <w:t>Valutare cambio ordine GGE (secondo metodo)</w:t>
+      </w:r>
+    </w:p>
+    <w:p>
+      <w:pPr>
+        <w:pStyle w:val="Paragrafoelenco"/>
+      </w:pPr>
+    </w:p>
+    <w:p>
+      <w:pPr>
         <w:rPr>
           <w:b/>
           <w:sz w:val="28"/>
@@ -1756,7 +4393,15 @@
         <w:spacing w:after="0"/>
       </w:pPr>
       <w:r>
-        <w:t>Linguaggio utilizzato Python, versione 3.4.</w:t>
+        <w:t xml:space="preserve">Linguaggio utilizzato </w:t>
+      </w:r>
+      <w:proofErr w:type="spellStart"/>
+      <w:r>
+        <w:t>Python</w:t>
+      </w:r>
+      <w:proofErr w:type="spellEnd"/>
+      <w:r>
+        <w:t>, versione 3.4.</w:t>
       </w:r>
     </w:p>
     <w:p>
@@ -1766,8 +4411,13 @@
       <w:r>
         <w:t xml:space="preserve">Librerie utilizzate: </w:t>
       </w:r>
-      <w:r>
-        <w:t>OpenCV 3.0</w:t>
+      <w:proofErr w:type="spellStart"/>
+      <w:r>
+        <w:t>OpenCV</w:t>
+      </w:r>
+      <w:proofErr w:type="spellEnd"/>
+      <w:r>
+        <w:t xml:space="preserve"> 3.0</w:t>
       </w:r>
     </w:p>
     <w:p>
@@ -1822,8 +4472,33 @@
           <w:i/>
           <w:u w:val="single"/>
         </w:rPr>
-        <w:t>Generazione delle Illuminant Maps</w:t>
-      </w:r>
+        <w:t xml:space="preserve">Generazione delle </w:t>
+      </w:r>
+      <w:proofErr w:type="spellStart"/>
+      <w:r>
+        <w:rPr>
+          <w:i/>
+          <w:u w:val="single"/>
+        </w:rPr>
+        <w:t>Illuminant</w:t>
+      </w:r>
+      <w:proofErr w:type="spellEnd"/>
+      <w:r>
+        <w:rPr>
+          <w:i/>
+          <w:u w:val="single"/>
+        </w:rPr>
+        <w:t xml:space="preserve"> </w:t>
+      </w:r>
+      <w:proofErr w:type="spellStart"/>
+      <w:r>
+        <w:rPr>
+          <w:i/>
+          <w:u w:val="single"/>
+        </w:rPr>
+        <w:t>Maps</w:t>
+      </w:r>
+      <w:proofErr w:type="spellEnd"/>
     </w:p>
     <w:p>
       <w:r>
@@ -1837,17 +4512,65 @@
     </w:p>
     <w:p>
       <w:r>
-        <w:t>- OpenCV (tested with 2.4.0)</w:t>
-      </w:r>
-    </w:p>
-    <w:p>
-      <w:r>
-        <w:t>- Boost (tested with 1.45)</w:t>
-      </w:r>
-    </w:p>
-    <w:p>
-      <w:r>
-        <w:t>- cmake (tested with 2.8.2)</w:t>
+        <w:t xml:space="preserve">- </w:t>
+      </w:r>
+      <w:proofErr w:type="spellStart"/>
+      <w:r>
+        <w:t>OpenCV</w:t>
+      </w:r>
+      <w:proofErr w:type="spellEnd"/>
+      <w:r>
+        <w:t xml:space="preserve"> (</w:t>
+      </w:r>
+      <w:proofErr w:type="spellStart"/>
+      <w:r>
+        <w:t>tested</w:t>
+      </w:r>
+      <w:proofErr w:type="spellEnd"/>
+      <w:r>
+        <w:t xml:space="preserve"> with 2.4.0)</w:t>
+      </w:r>
+    </w:p>
+    <w:p>
+      <w:r>
+        <w:t xml:space="preserve">- </w:t>
+      </w:r>
+      <w:proofErr w:type="spellStart"/>
+      <w:r>
+        <w:t>Boost</w:t>
+      </w:r>
+      <w:proofErr w:type="spellEnd"/>
+      <w:r>
+        <w:t xml:space="preserve"> (</w:t>
+      </w:r>
+      <w:proofErr w:type="spellStart"/>
+      <w:r>
+        <w:t>tested</w:t>
+      </w:r>
+      <w:proofErr w:type="spellEnd"/>
+      <w:r>
+        <w:t xml:space="preserve"> with 1.45)</w:t>
+      </w:r>
+    </w:p>
+    <w:p>
+      <w:r>
+        <w:t xml:space="preserve">- </w:t>
+      </w:r>
+      <w:proofErr w:type="spellStart"/>
+      <w:r>
+        <w:t>cmake</w:t>
+      </w:r>
+      <w:proofErr w:type="spellEnd"/>
+      <w:r>
+        <w:t xml:space="preserve"> (</w:t>
+      </w:r>
+      <w:proofErr w:type="spellStart"/>
+      <w:r>
+        <w:t>tested</w:t>
+      </w:r>
+      <w:proofErr w:type="spellEnd"/>
+      <w:r>
+        <w:t xml:space="preserve"> with 2.8.2)</w:t>
       </w:r>
     </w:p>
     <w:p>
@@ -1897,88 +4620,469 @@
       </w:r>
     </w:p>
     <w:p>
-      <w:r>
-        <w:t>ImageSplicingDetection v.0.2</w:t>
-      </w:r>
-    </w:p>
-    <w:p>
-      <w:r>
-        <w:t>Creation dat</w:t>
+      <w:proofErr w:type="spellStart"/>
+      <w:r>
+        <w:t>ImageSplicingDetection</w:t>
+      </w:r>
+      <w:proofErr w:type="spellEnd"/>
+      <w:r>
+        <w:t xml:space="preserve"> v.0.2</w:t>
+      </w:r>
+    </w:p>
+    <w:p>
+      <w:proofErr w:type="spellStart"/>
+      <w:r>
+        <w:t>Creation</w:t>
+      </w:r>
+      <w:proofErr w:type="spellEnd"/>
+      <w:r>
+        <w:t xml:space="preserve"> dat</w:t>
       </w:r>
       <w:r>
         <w:t>e: 2016-09-12, last update: 2017-01-17</w:t>
       </w:r>
     </w:p>
     <w:p>
-      <w:r>
-        <w:t>usage: main.py [-h] [--train] [--detect] [--cross-validate]</w:t>
-      </w:r>
-    </w:p>
-    <w:p>
-      <w:r>
-        <w:t xml:space="preserve">               [--extract-single-features] [--no-extract-features]</w:t>
-      </w:r>
-    </w:p>
-    <w:p>
-      <w:r>
-        <w:t xml:space="preserve">               [--no-extract-maps] [--img IMG] [--heat-map] [--verbose]</w:t>
+      <w:proofErr w:type="spellStart"/>
+      <w:r>
+        <w:t>usage</w:t>
+      </w:r>
+      <w:proofErr w:type="spellEnd"/>
+      <w:r>
+        <w:t>: main.py [-h] [--</w:t>
+      </w:r>
+      <w:proofErr w:type="spellStart"/>
+      <w:r>
+        <w:t>train</w:t>
+      </w:r>
+      <w:proofErr w:type="spellEnd"/>
+      <w:r>
+        <w:t>] [--</w:t>
+      </w:r>
+      <w:proofErr w:type="spellStart"/>
+      <w:r>
+        <w:t>detect</w:t>
+      </w:r>
+      <w:proofErr w:type="spellEnd"/>
+      <w:r>
+        <w:t>] [--cross-validate]</w:t>
+      </w:r>
+    </w:p>
+    <w:p>
+      <w:r>
+        <w:t xml:space="preserve">               [--</w:t>
+      </w:r>
+      <w:proofErr w:type="spellStart"/>
+      <w:r>
+        <w:t>extract</w:t>
+      </w:r>
+      <w:proofErr w:type="spellEnd"/>
+      <w:r>
+        <w:t>-single-</w:t>
+      </w:r>
+      <w:proofErr w:type="spellStart"/>
+      <w:r>
+        <w:t>features</w:t>
+      </w:r>
+      <w:proofErr w:type="spellEnd"/>
+      <w:r>
+        <w:t>] [--no-</w:t>
+      </w:r>
+      <w:proofErr w:type="spellStart"/>
+      <w:r>
+        <w:t>extract</w:t>
+      </w:r>
+      <w:proofErr w:type="spellEnd"/>
+      <w:r>
+        <w:t>-</w:t>
+      </w:r>
+      <w:proofErr w:type="spellStart"/>
+      <w:r>
+        <w:t>features</w:t>
+      </w:r>
+      <w:proofErr w:type="spellEnd"/>
+      <w:r>
+        <w:t>]</w:t>
+      </w:r>
+    </w:p>
+    <w:p>
+      <w:r>
+        <w:t xml:space="preserve">               [--no-</w:t>
+      </w:r>
+      <w:proofErr w:type="spellStart"/>
+      <w:r>
+        <w:t>extract</w:t>
+      </w:r>
+      <w:proofErr w:type="spellEnd"/>
+      <w:r>
+        <w:t>-</w:t>
+      </w:r>
+      <w:proofErr w:type="spellStart"/>
+      <w:r>
+        <w:t>maps</w:t>
+      </w:r>
+      <w:proofErr w:type="spellEnd"/>
+      <w:r>
+        <w:t>] [--</w:t>
+      </w:r>
+      <w:proofErr w:type="spellStart"/>
+      <w:r>
+        <w:t>img</w:t>
+      </w:r>
+      <w:proofErr w:type="spellEnd"/>
+      <w:r>
+        <w:t xml:space="preserve"> IMG] [--</w:t>
+      </w:r>
+      <w:proofErr w:type="spellStart"/>
+      <w:r>
+        <w:t>heat-map</w:t>
+      </w:r>
+      <w:proofErr w:type="spellEnd"/>
+      <w:r>
+        <w:t>] [--verbose]</w:t>
       </w:r>
     </w:p>
     <w:p/>
     <w:p>
       <w:r>
-        <w:t>optional arguments:</w:t>
-      </w:r>
-    </w:p>
-    <w:p>
-      <w:r>
-        <w:t xml:space="preserve">  -h, --help            show this help message and exit</w:t>
-      </w:r>
-    </w:p>
-    <w:p>
-      <w:r>
-        <w:t xml:space="preserve">  --train               train the model for further splicing detection</w:t>
-      </w:r>
-    </w:p>
-    <w:p>
-      <w:r>
-        <w:t xml:space="preserve">  --detect              detect splice over an image</w:t>
-      </w:r>
-    </w:p>
-    <w:p>
-      <w:r>
-        <w:t xml:space="preserve">  --cross-validate      cross-validate the dataset</w:t>
-      </w:r>
-    </w:p>
-    <w:p>
-      <w:r>
-        <w:t xml:space="preserve">  --extract-single-features extract feature vector for a specific image</w:t>
-      </w:r>
-    </w:p>
-    <w:p>
-      <w:r>
-        <w:t xml:space="preserve">  --no-extract-features no extract all training images features</w:t>
-      </w:r>
-    </w:p>
-    <w:p>
-      <w:r>
-        <w:t xml:space="preserve">  --no-extract-maps     no extract all training images features</w:t>
-      </w:r>
-    </w:p>
-    <w:p>
-      <w:r>
-        <w:t xml:space="preserve">  --img IMG             the path of the suspicious image</w:t>
-      </w:r>
-    </w:p>
-    <w:p>
-      <w:r>
-        <w:t xml:space="preserve">  --heat-map            display the heat map between GGE and IIC maps</w:t>
-      </w:r>
-    </w:p>
-    <w:p>
-      <w:r>
-        <w:t xml:space="preserve">  --verbose             display all messages</w:t>
-      </w:r>
+        <w:t xml:space="preserve">optional </w:t>
+      </w:r>
+      <w:proofErr w:type="spellStart"/>
+      <w:r>
+        <w:t>arguments</w:t>
+      </w:r>
+      <w:proofErr w:type="spellEnd"/>
+      <w:r>
+        <w:t>:</w:t>
+      </w:r>
+    </w:p>
+    <w:p>
+      <w:r>
+        <w:t xml:space="preserve">  -h, --help            show </w:t>
+      </w:r>
+      <w:proofErr w:type="spellStart"/>
+      <w:r>
+        <w:t>this</w:t>
+      </w:r>
+      <w:proofErr w:type="spellEnd"/>
+      <w:r>
+        <w:t xml:space="preserve"> help </w:t>
+      </w:r>
+      <w:proofErr w:type="spellStart"/>
+      <w:r>
+        <w:t>message</w:t>
+      </w:r>
+      <w:proofErr w:type="spellEnd"/>
+      <w:r>
+        <w:t xml:space="preserve"> and exit</w:t>
+      </w:r>
+    </w:p>
+    <w:p>
+      <w:r>
+        <w:t xml:space="preserve">  --</w:t>
+      </w:r>
+      <w:proofErr w:type="spellStart"/>
+      <w:r>
+        <w:t>train</w:t>
+      </w:r>
+      <w:proofErr w:type="spellEnd"/>
+      <w:r>
+        <w:t xml:space="preserve">               </w:t>
+      </w:r>
+      <w:proofErr w:type="spellStart"/>
+      <w:r>
+        <w:t>train</w:t>
+      </w:r>
+      <w:proofErr w:type="spellEnd"/>
+      <w:r>
+        <w:t xml:space="preserve"> the model for </w:t>
+      </w:r>
+      <w:proofErr w:type="spellStart"/>
+      <w:r>
+        <w:t>further</w:t>
+      </w:r>
+      <w:proofErr w:type="spellEnd"/>
+      <w:r>
+        <w:t xml:space="preserve"> </w:t>
+      </w:r>
+      <w:proofErr w:type="spellStart"/>
+      <w:r>
+        <w:t>splicing</w:t>
+      </w:r>
+      <w:proofErr w:type="spellEnd"/>
+      <w:r>
+        <w:t xml:space="preserve"> </w:t>
+      </w:r>
+      <w:proofErr w:type="spellStart"/>
+      <w:r>
+        <w:t>detection</w:t>
+      </w:r>
+      <w:proofErr w:type="spellEnd"/>
+    </w:p>
+    <w:p>
+      <w:r>
+        <w:t xml:space="preserve">  --</w:t>
+      </w:r>
+      <w:proofErr w:type="spellStart"/>
+      <w:r>
+        <w:t>detect</w:t>
+      </w:r>
+      <w:proofErr w:type="spellEnd"/>
+      <w:r>
+        <w:t xml:space="preserve">              </w:t>
+      </w:r>
+      <w:proofErr w:type="spellStart"/>
+      <w:r>
+        <w:t>detect</w:t>
+      </w:r>
+      <w:proofErr w:type="spellEnd"/>
+      <w:r>
+        <w:t xml:space="preserve"> </w:t>
+      </w:r>
+      <w:proofErr w:type="spellStart"/>
+      <w:r>
+        <w:t>splice</w:t>
+      </w:r>
+      <w:proofErr w:type="spellEnd"/>
+      <w:r>
+        <w:t xml:space="preserve"> over an image</w:t>
+      </w:r>
+    </w:p>
+    <w:p>
+      <w:r>
+        <w:t xml:space="preserve">  --cross-validate      cross-validate the </w:t>
+      </w:r>
+      <w:proofErr w:type="spellStart"/>
+      <w:r>
+        <w:t>dataset</w:t>
+      </w:r>
+      <w:proofErr w:type="spellEnd"/>
+    </w:p>
+    <w:p>
+      <w:r>
+        <w:t xml:space="preserve">  --</w:t>
+      </w:r>
+      <w:proofErr w:type="spellStart"/>
+      <w:r>
+        <w:t>extract</w:t>
+      </w:r>
+      <w:proofErr w:type="spellEnd"/>
+      <w:r>
+        <w:t>-single-</w:t>
+      </w:r>
+      <w:proofErr w:type="spellStart"/>
+      <w:r>
+        <w:t>features</w:t>
+      </w:r>
+      <w:proofErr w:type="spellEnd"/>
+      <w:r>
+        <w:t xml:space="preserve"> </w:t>
+      </w:r>
+      <w:proofErr w:type="spellStart"/>
+      <w:r>
+        <w:t>extract</w:t>
+      </w:r>
+      <w:proofErr w:type="spellEnd"/>
+      <w:r>
+        <w:t xml:space="preserve"> </w:t>
+      </w:r>
+      <w:proofErr w:type="spellStart"/>
+      <w:r>
+        <w:t>feature</w:t>
+      </w:r>
+      <w:proofErr w:type="spellEnd"/>
+      <w:r>
+        <w:t xml:space="preserve"> </w:t>
+      </w:r>
+      <w:proofErr w:type="spellStart"/>
+      <w:r>
+        <w:t>vector</w:t>
+      </w:r>
+      <w:proofErr w:type="spellEnd"/>
+      <w:r>
+        <w:t xml:space="preserve"> for a </w:t>
+      </w:r>
+      <w:proofErr w:type="spellStart"/>
+      <w:r>
+        <w:t>specific</w:t>
+      </w:r>
+      <w:proofErr w:type="spellEnd"/>
+      <w:r>
+        <w:t xml:space="preserve"> image</w:t>
+      </w:r>
+    </w:p>
+    <w:p>
+      <w:r>
+        <w:t xml:space="preserve">  --no-</w:t>
+      </w:r>
+      <w:proofErr w:type="spellStart"/>
+      <w:r>
+        <w:t>extract</w:t>
+      </w:r>
+      <w:proofErr w:type="spellEnd"/>
+      <w:r>
+        <w:t>-</w:t>
+      </w:r>
+      <w:proofErr w:type="spellStart"/>
+      <w:r>
+        <w:t>features</w:t>
+      </w:r>
+      <w:proofErr w:type="spellEnd"/>
+      <w:r>
+        <w:t xml:space="preserve"> no </w:t>
+      </w:r>
+      <w:proofErr w:type="spellStart"/>
+      <w:r>
+        <w:t>extract</w:t>
+      </w:r>
+      <w:proofErr w:type="spellEnd"/>
+      <w:r>
+        <w:t xml:space="preserve"> </w:t>
+      </w:r>
+      <w:proofErr w:type="spellStart"/>
+      <w:r>
+        <w:t>all</w:t>
+      </w:r>
+      <w:proofErr w:type="spellEnd"/>
+      <w:r>
+        <w:t xml:space="preserve"> training images </w:t>
+      </w:r>
+      <w:proofErr w:type="spellStart"/>
+      <w:r>
+        <w:t>features</w:t>
+      </w:r>
+      <w:proofErr w:type="spellEnd"/>
+    </w:p>
+    <w:p>
+      <w:r>
+        <w:t xml:space="preserve">  --no-</w:t>
+      </w:r>
+      <w:proofErr w:type="spellStart"/>
+      <w:r>
+        <w:t>extract</w:t>
+      </w:r>
+      <w:proofErr w:type="spellEnd"/>
+      <w:r>
+        <w:t>-</w:t>
+      </w:r>
+      <w:proofErr w:type="spellStart"/>
+      <w:r>
+        <w:t>maps</w:t>
+      </w:r>
+      <w:proofErr w:type="spellEnd"/>
+      <w:r>
+        <w:t xml:space="preserve">     no </w:t>
+      </w:r>
+      <w:proofErr w:type="spellStart"/>
+      <w:r>
+        <w:t>extract</w:t>
+      </w:r>
+      <w:proofErr w:type="spellEnd"/>
+      <w:r>
+        <w:t xml:space="preserve"> </w:t>
+      </w:r>
+      <w:proofErr w:type="spellStart"/>
+      <w:r>
+        <w:t>all</w:t>
+      </w:r>
+      <w:proofErr w:type="spellEnd"/>
+      <w:r>
+        <w:t xml:space="preserve"> training images </w:t>
+      </w:r>
+      <w:proofErr w:type="spellStart"/>
+      <w:r>
+        <w:t>features</w:t>
+      </w:r>
+      <w:proofErr w:type="spellEnd"/>
+    </w:p>
+    <w:p>
+      <w:r>
+        <w:t xml:space="preserve">  --</w:t>
+      </w:r>
+      <w:proofErr w:type="spellStart"/>
+      <w:r>
+        <w:t>img</w:t>
+      </w:r>
+      <w:proofErr w:type="spellEnd"/>
+      <w:r>
+        <w:t xml:space="preserve"> IMG             the </w:t>
+      </w:r>
+      <w:proofErr w:type="spellStart"/>
+      <w:r>
+        <w:t>path</w:t>
+      </w:r>
+      <w:proofErr w:type="spellEnd"/>
+      <w:r>
+        <w:t xml:space="preserve"> of the </w:t>
+      </w:r>
+      <w:proofErr w:type="spellStart"/>
+      <w:r>
+        <w:t>suspicious</w:t>
+      </w:r>
+      <w:proofErr w:type="spellEnd"/>
+      <w:r>
+        <w:t xml:space="preserve"> image</w:t>
+      </w:r>
+    </w:p>
+    <w:p>
+      <w:r>
+        <w:t xml:space="preserve">  --</w:t>
+      </w:r>
+      <w:proofErr w:type="spellStart"/>
+      <w:r>
+        <w:t>heat-map</w:t>
+      </w:r>
+      <w:proofErr w:type="spellEnd"/>
+      <w:r>
+        <w:t xml:space="preserve">            display the </w:t>
+      </w:r>
+      <w:proofErr w:type="spellStart"/>
+      <w:r>
+        <w:t>heat</w:t>
+      </w:r>
+      <w:proofErr w:type="spellEnd"/>
+      <w:r>
+        <w:t xml:space="preserve"> </w:t>
+      </w:r>
+      <w:proofErr w:type="spellStart"/>
+      <w:r>
+        <w:t>map</w:t>
+      </w:r>
+      <w:proofErr w:type="spellEnd"/>
+      <w:r>
+        <w:t xml:space="preserve"> </w:t>
+      </w:r>
+      <w:proofErr w:type="spellStart"/>
+      <w:r>
+        <w:t>between</w:t>
+      </w:r>
+      <w:proofErr w:type="spellEnd"/>
+      <w:r>
+        <w:t xml:space="preserve"> GGE and IIC </w:t>
+      </w:r>
+      <w:proofErr w:type="spellStart"/>
+      <w:r>
+        <w:t>maps</w:t>
+      </w:r>
+      <w:proofErr w:type="spellEnd"/>
+    </w:p>
+    <w:p>
+      <w:r>
+        <w:t xml:space="preserve">  --verbose             display </w:t>
+      </w:r>
+      <w:proofErr w:type="spellStart"/>
+      <w:r>
+        <w:t>all</w:t>
+      </w:r>
+      <w:proofErr w:type="spellEnd"/>
+      <w:r>
+        <w:t xml:space="preserve"> </w:t>
+      </w:r>
+      <w:proofErr w:type="spellStart"/>
+      <w:r>
+        <w:t>messages</w:t>
+      </w:r>
+      <w:proofErr w:type="spellEnd"/>
     </w:p>
     <w:p/>
     <w:p>
@@ -1988,11 +5092,19 @@
           <w:u w:val="single"/>
         </w:rPr>
       </w:pPr>
+      <w:proofErr w:type="spellStart"/>
       <w:r>
         <w:rPr>
           <w:u w:val="single"/>
         </w:rPr>
-        <w:t>References:</w:t>
+        <w:t>References</w:t>
+      </w:r>
+      <w:proofErr w:type="spellEnd"/>
+      <w:r>
+        <w:rPr>
+          <w:u w:val="single"/>
+        </w:rPr>
+        <w:t>:</w:t>
       </w:r>
     </w:p>
     <w:p>
@@ -2000,16 +5112,84 @@
         <w:jc w:val="both"/>
       </w:pPr>
       <w:r>
-        <w:t xml:space="preserve">[1] T. Carvalho, et al. </w:t>
-      </w:r>
-      <w:r>
-        <w:rPr>
-          <w:i/>
-        </w:rPr>
-        <w:t>Illuminant-Based Transformed Spaces for Image Forensics</w:t>
-      </w:r>
-      <w:r>
-        <w:t>. IEEE Transactions on Information Forensics and Security 11.4 (2016): 720-733.</w:t>
+        <w:t xml:space="preserve">[1] T. </w:t>
+      </w:r>
+      <w:proofErr w:type="spellStart"/>
+      <w:r>
+        <w:t>Carvalho</w:t>
+      </w:r>
+      <w:proofErr w:type="spellEnd"/>
+      <w:r>
+        <w:t xml:space="preserve">, et al. </w:t>
+      </w:r>
+      <w:proofErr w:type="spellStart"/>
+      <w:r>
+        <w:rPr>
+          <w:i/>
+        </w:rPr>
+        <w:t>Illuminant-Based</w:t>
+      </w:r>
+      <w:proofErr w:type="spellEnd"/>
+      <w:r>
+        <w:rPr>
+          <w:i/>
+        </w:rPr>
+        <w:t xml:space="preserve"> </w:t>
+      </w:r>
+      <w:proofErr w:type="spellStart"/>
+      <w:r>
+        <w:rPr>
+          <w:i/>
+        </w:rPr>
+        <w:t>Transformed</w:t>
+      </w:r>
+      <w:proofErr w:type="spellEnd"/>
+      <w:r>
+        <w:rPr>
+          <w:i/>
+        </w:rPr>
+        <w:t xml:space="preserve"> </w:t>
+      </w:r>
+      <w:proofErr w:type="spellStart"/>
+      <w:r>
+        <w:rPr>
+          <w:i/>
+        </w:rPr>
+        <w:t>Spaces</w:t>
+      </w:r>
+      <w:proofErr w:type="spellEnd"/>
+      <w:r>
+        <w:rPr>
+          <w:i/>
+        </w:rPr>
+        <w:t xml:space="preserve"> for Image </w:t>
+      </w:r>
+      <w:proofErr w:type="spellStart"/>
+      <w:r>
+        <w:rPr>
+          <w:i/>
+        </w:rPr>
+        <w:t>Forensics</w:t>
+      </w:r>
+      <w:proofErr w:type="spellEnd"/>
+      <w:r>
+        <w:t xml:space="preserve">. IEEE </w:t>
+      </w:r>
+      <w:proofErr w:type="spellStart"/>
+      <w:r>
+        <w:t>Transactions</w:t>
+      </w:r>
+      <w:proofErr w:type="spellEnd"/>
+      <w:r>
+        <w:t xml:space="preserve"> on Information </w:t>
+      </w:r>
+      <w:proofErr w:type="spellStart"/>
+      <w:r>
+        <w:t>Forensics</w:t>
+      </w:r>
+      <w:proofErr w:type="spellEnd"/>
+      <w:r>
+        <w:t xml:space="preserve"> and Security 11.4 (2016): 720-733.</w:t>
       </w:r>
     </w:p>
     <w:p>
@@ -2017,20 +5197,118 @@
         <w:jc w:val="both"/>
       </w:pPr>
       <w:r>
-        <w:t xml:space="preserve">[2] C. Riess and E. Angelopoulou, </w:t>
-      </w:r>
-      <w:r>
-        <w:rPr>
-          <w:i/>
-        </w:rPr>
-        <w:t>Scene illumination as an indicator of image manipulation</w:t>
-      </w:r>
-      <w:r>
-        <w:t>. In Proceedings of the 12th international conference on Information hiding, Berlin, Heidelberg, 66-80;</w:t>
-      </w:r>
-      <w:r>
+        <w:t xml:space="preserve">[2] C. </w:t>
+      </w:r>
+      <w:proofErr w:type="spellStart"/>
+      <w:r>
+        <w:t>Riess</w:t>
+      </w:r>
+      <w:proofErr w:type="spellEnd"/>
+      <w:r>
+        <w:t xml:space="preserve"> and E. </w:t>
+      </w:r>
+      <w:proofErr w:type="spellStart"/>
+      <w:r>
+        <w:t>Angelopoulou</w:t>
+      </w:r>
+      <w:proofErr w:type="spellEnd"/>
+      <w:r>
+        <w:t xml:space="preserve">, </w:t>
+      </w:r>
+      <w:r>
+        <w:rPr>
+          <w:i/>
+        </w:rPr>
+        <w:t xml:space="preserve">Scene </w:t>
+      </w:r>
+      <w:proofErr w:type="spellStart"/>
+      <w:r>
+        <w:rPr>
+          <w:i/>
+        </w:rPr>
+        <w:t>illumination</w:t>
+      </w:r>
+      <w:proofErr w:type="spellEnd"/>
+      <w:r>
+        <w:rPr>
+          <w:i/>
+        </w:rPr>
         <w:t xml:space="preserve"> </w:t>
       </w:r>
+      <w:proofErr w:type="spellStart"/>
+      <w:r>
+        <w:rPr>
+          <w:i/>
+        </w:rPr>
+        <w:t>as</w:t>
+      </w:r>
+      <w:proofErr w:type="spellEnd"/>
+      <w:r>
+        <w:rPr>
+          <w:i/>
+        </w:rPr>
+        <w:t xml:space="preserve"> an </w:t>
+      </w:r>
+      <w:proofErr w:type="spellStart"/>
+      <w:r>
+        <w:rPr>
+          <w:i/>
+        </w:rPr>
+        <w:t>indicator</w:t>
+      </w:r>
+      <w:proofErr w:type="spellEnd"/>
+      <w:r>
+        <w:rPr>
+          <w:i/>
+        </w:rPr>
+        <w:t xml:space="preserve"> of image </w:t>
+      </w:r>
+      <w:proofErr w:type="spellStart"/>
+      <w:r>
+        <w:rPr>
+          <w:i/>
+        </w:rPr>
+        <w:t>manipulation</w:t>
+      </w:r>
+      <w:proofErr w:type="spellEnd"/>
+      <w:r>
+        <w:t xml:space="preserve">. In </w:t>
+      </w:r>
+      <w:proofErr w:type="spellStart"/>
+      <w:r>
+        <w:t>Proceedings</w:t>
+      </w:r>
+      <w:proofErr w:type="spellEnd"/>
+      <w:r>
+        <w:t xml:space="preserve"> of the 12th </w:t>
+      </w:r>
+      <w:proofErr w:type="spellStart"/>
+      <w:r>
+        <w:t>international</w:t>
+      </w:r>
+      <w:proofErr w:type="spellEnd"/>
+      <w:r>
+        <w:t xml:space="preserve"> conference on Information </w:t>
+      </w:r>
+      <w:proofErr w:type="spellStart"/>
+      <w:r>
+        <w:t>hiding</w:t>
+      </w:r>
+      <w:proofErr w:type="spellEnd"/>
+      <w:r>
+        <w:t xml:space="preserve">, </w:t>
+      </w:r>
+      <w:proofErr w:type="spellStart"/>
+      <w:r>
+        <w:t>Berlin</w:t>
+      </w:r>
+      <w:proofErr w:type="spellEnd"/>
+      <w:r>
+        <w:t>, Heidelberg, 66-80;</w:t>
+      </w:r>
+      <w:r>
+        <w:t xml:space="preserve"> </w:t>
+      </w:r>
       <w:r>
         <w:t>2010</w:t>
       </w:r>
@@ -2043,14 +5321,122 @@
         <w:t>[3</w:t>
       </w:r>
       <w:r>
-        <w:t xml:space="preserve">] V. Schetinger et al. </w:t>
-      </w:r>
-      <w:r>
-        <w:rPr>
-          <w:i/>
-        </w:rPr>
-        <w:t>Exploring Statistical Differences Between Illuminant Estimation Methods for Exposing Digital Forgeries</w:t>
-      </w:r>
+        <w:t xml:space="preserve">] V. </w:t>
+      </w:r>
+      <w:proofErr w:type="spellStart"/>
+      <w:r>
+        <w:t>Schetinger</w:t>
+      </w:r>
+      <w:proofErr w:type="spellEnd"/>
+      <w:r>
+        <w:t xml:space="preserve"> et al. </w:t>
+      </w:r>
+      <w:proofErr w:type="spellStart"/>
+      <w:r>
+        <w:rPr>
+          <w:i/>
+        </w:rPr>
+        <w:t>Exploring</w:t>
+      </w:r>
+      <w:proofErr w:type="spellEnd"/>
+      <w:r>
+        <w:rPr>
+          <w:i/>
+        </w:rPr>
+        <w:t xml:space="preserve"> Statistical </w:t>
+      </w:r>
+      <w:proofErr w:type="spellStart"/>
+      <w:r>
+        <w:rPr>
+          <w:i/>
+        </w:rPr>
+        <w:t>Differences</w:t>
+      </w:r>
+      <w:proofErr w:type="spellEnd"/>
+      <w:r>
+        <w:rPr>
+          <w:i/>
+        </w:rPr>
+        <w:t xml:space="preserve"> </w:t>
+      </w:r>
+      <w:proofErr w:type="spellStart"/>
+      <w:r>
+        <w:rPr>
+          <w:i/>
+        </w:rPr>
+        <w:t>Between</w:t>
+      </w:r>
+      <w:proofErr w:type="spellEnd"/>
+      <w:r>
+        <w:rPr>
+          <w:i/>
+        </w:rPr>
+        <w:t xml:space="preserve"> </w:t>
+      </w:r>
+      <w:proofErr w:type="spellStart"/>
+      <w:r>
+        <w:rPr>
+          <w:i/>
+        </w:rPr>
+        <w:t>Illuminant</w:t>
+      </w:r>
+      <w:proofErr w:type="spellEnd"/>
+      <w:r>
+        <w:rPr>
+          <w:i/>
+        </w:rPr>
+        <w:t xml:space="preserve"> </w:t>
+      </w:r>
+      <w:proofErr w:type="spellStart"/>
+      <w:r>
+        <w:rPr>
+          <w:i/>
+        </w:rPr>
+        <w:t>Estimation</w:t>
+      </w:r>
+      <w:proofErr w:type="spellEnd"/>
+      <w:r>
+        <w:rPr>
+          <w:i/>
+        </w:rPr>
+        <w:t xml:space="preserve"> </w:t>
+      </w:r>
+      <w:proofErr w:type="spellStart"/>
+      <w:r>
+        <w:rPr>
+          <w:i/>
+        </w:rPr>
+        <w:t>Methods</w:t>
+      </w:r>
+      <w:proofErr w:type="spellEnd"/>
+      <w:r>
+        <w:rPr>
+          <w:i/>
+        </w:rPr>
+        <w:t xml:space="preserve"> for </w:t>
+      </w:r>
+      <w:proofErr w:type="spellStart"/>
+      <w:r>
+        <w:rPr>
+          <w:i/>
+        </w:rPr>
+        <w:t>Exposing</w:t>
+      </w:r>
+      <w:proofErr w:type="spellEnd"/>
+      <w:r>
+        <w:rPr>
+          <w:i/>
+        </w:rPr>
+        <w:t xml:space="preserve"> Digital </w:t>
+      </w:r>
+      <w:proofErr w:type="spellStart"/>
+      <w:r>
+        <w:rPr>
+          <w:i/>
+        </w:rPr>
+        <w:t>Forgeries</w:t>
+      </w:r>
+      <w:proofErr w:type="spellEnd"/>
       <w:r>
         <w:t>; 2016.</w:t>
       </w:r>
@@ -2158,9 +5544,9 @@
     </w:lvl>
   </w:abstractNum>
   <w:abstractNum w:abstractNumId="1">
-    <w:nsid w:val="3B5605A3"/>
+    <w:nsid w:val="39A416DE"/>
     <w:multiLevelType w:val="hybridMultilevel"/>
-    <w:tmpl w:val="E302893E"/>
+    <w:tmpl w:val="CE5679E8"/>
     <w:lvl w:ilvl="0" w:tplc="04100001">
       <w:start w:val="1"/>
       <w:numFmt w:val="bullet"/>
@@ -2271,9 +5657,122 @@
     </w:lvl>
   </w:abstractNum>
   <w:abstractNum w:abstractNumId="2">
+    <w:nsid w:val="3B5605A3"/>
+    <w:multiLevelType w:val="hybridMultilevel"/>
+    <w:tmpl w:val="E302893E"/>
+    <w:lvl w:ilvl="0" w:tplc="04100001">
+      <w:start w:val="1"/>
+      <w:numFmt w:val="bullet"/>
+      <w:lvlText w:val=""/>
+      <w:lvlJc w:val="left"/>
+      <w:pPr>
+        <w:ind w:left="720" w:hanging="360"/>
+      </w:pPr>
+      <w:rPr>
+        <w:rFonts w:ascii="Symbol" w:hAnsi="Symbol" w:hint="default"/>
+      </w:rPr>
+    </w:lvl>
+    <w:lvl w:ilvl="1" w:tplc="04100003" w:tentative="1">
+      <w:start w:val="1"/>
+      <w:numFmt w:val="bullet"/>
+      <w:lvlText w:val="o"/>
+      <w:lvlJc w:val="left"/>
+      <w:pPr>
+        <w:ind w:left="1440" w:hanging="360"/>
+      </w:pPr>
+      <w:rPr>
+        <w:rFonts w:ascii="Courier New" w:hAnsi="Courier New" w:cs="Courier New" w:hint="default"/>
+      </w:rPr>
+    </w:lvl>
+    <w:lvl w:ilvl="2" w:tplc="04100005" w:tentative="1">
+      <w:start w:val="1"/>
+      <w:numFmt w:val="bullet"/>
+      <w:lvlText w:val=""/>
+      <w:lvlJc w:val="left"/>
+      <w:pPr>
+        <w:ind w:left="2160" w:hanging="360"/>
+      </w:pPr>
+      <w:rPr>
+        <w:rFonts w:ascii="Wingdings" w:hAnsi="Wingdings" w:hint="default"/>
+      </w:rPr>
+    </w:lvl>
+    <w:lvl w:ilvl="3" w:tplc="04100001" w:tentative="1">
+      <w:start w:val="1"/>
+      <w:numFmt w:val="bullet"/>
+      <w:lvlText w:val=""/>
+      <w:lvlJc w:val="left"/>
+      <w:pPr>
+        <w:ind w:left="2880" w:hanging="360"/>
+      </w:pPr>
+      <w:rPr>
+        <w:rFonts w:ascii="Symbol" w:hAnsi="Symbol" w:hint="default"/>
+      </w:rPr>
+    </w:lvl>
+    <w:lvl w:ilvl="4" w:tplc="04100003" w:tentative="1">
+      <w:start w:val="1"/>
+      <w:numFmt w:val="bullet"/>
+      <w:lvlText w:val="o"/>
+      <w:lvlJc w:val="left"/>
+      <w:pPr>
+        <w:ind w:left="3600" w:hanging="360"/>
+      </w:pPr>
+      <w:rPr>
+        <w:rFonts w:ascii="Courier New" w:hAnsi="Courier New" w:cs="Courier New" w:hint="default"/>
+      </w:rPr>
+    </w:lvl>
+    <w:lvl w:ilvl="5" w:tplc="04100005" w:tentative="1">
+      <w:start w:val="1"/>
+      <w:numFmt w:val="bullet"/>
+      <w:lvlText w:val=""/>
+      <w:lvlJc w:val="left"/>
+      <w:pPr>
+        <w:ind w:left="4320" w:hanging="360"/>
+      </w:pPr>
+      <w:rPr>
+        <w:rFonts w:ascii="Wingdings" w:hAnsi="Wingdings" w:hint="default"/>
+      </w:rPr>
+    </w:lvl>
+    <w:lvl w:ilvl="6" w:tplc="04100001" w:tentative="1">
+      <w:start w:val="1"/>
+      <w:numFmt w:val="bullet"/>
+      <w:lvlText w:val=""/>
+      <w:lvlJc w:val="left"/>
+      <w:pPr>
+        <w:ind w:left="5040" w:hanging="360"/>
+      </w:pPr>
+      <w:rPr>
+        <w:rFonts w:ascii="Symbol" w:hAnsi="Symbol" w:hint="default"/>
+      </w:rPr>
+    </w:lvl>
+    <w:lvl w:ilvl="7" w:tplc="04100003" w:tentative="1">
+      <w:start w:val="1"/>
+      <w:numFmt w:val="bullet"/>
+      <w:lvlText w:val="o"/>
+      <w:lvlJc w:val="left"/>
+      <w:pPr>
+        <w:ind w:left="5760" w:hanging="360"/>
+      </w:pPr>
+      <w:rPr>
+        <w:rFonts w:ascii="Courier New" w:hAnsi="Courier New" w:cs="Courier New" w:hint="default"/>
+      </w:rPr>
+    </w:lvl>
+    <w:lvl w:ilvl="8" w:tplc="04100005" w:tentative="1">
+      <w:start w:val="1"/>
+      <w:numFmt w:val="bullet"/>
+      <w:lvlText w:val=""/>
+      <w:lvlJc w:val="left"/>
+      <w:pPr>
+        <w:ind w:left="6480" w:hanging="360"/>
+      </w:pPr>
+      <w:rPr>
+        <w:rFonts w:ascii="Wingdings" w:hAnsi="Wingdings" w:hint="default"/>
+      </w:rPr>
+    </w:lvl>
+  </w:abstractNum>
+  <w:abstractNum w:abstractNumId="3">
     <w:nsid w:val="418A1606"/>
     <w:multiLevelType w:val="hybridMultilevel"/>
-    <w:tmpl w:val="AA1CA11C"/>
+    <w:tmpl w:val="7CE0FC56"/>
     <w:lvl w:ilvl="0" w:tplc="0410000F">
       <w:start w:val="1"/>
       <w:numFmt w:val="decimal"/>
@@ -2356,7 +5855,7 @@
       </w:pPr>
     </w:lvl>
   </w:abstractNum>
-  <w:abstractNum w:abstractNumId="3">
+  <w:abstractNum w:abstractNumId="4">
     <w:nsid w:val="42351FB0"/>
     <w:multiLevelType w:val="hybridMultilevel"/>
     <w:tmpl w:val="E0FA5BAA"/>
@@ -2449,16 +5948,19 @@
     </w:lvl>
   </w:abstractNum>
   <w:num w:numId="1">
-    <w:abstractNumId w:val="2"/>
+    <w:abstractNumId w:val="3"/>
   </w:num>
   <w:num w:numId="2">
     <w:abstractNumId w:val="0"/>
   </w:num>
   <w:num w:numId="3">
-    <w:abstractNumId w:val="1"/>
+    <w:abstractNumId w:val="2"/>
   </w:num>
   <w:num w:numId="4">
-    <w:abstractNumId w:val="3"/>
+    <w:abstractNumId w:val="4"/>
+  </w:num>
+  <w:num w:numId="5">
+    <w:abstractNumId w:val="1"/>
   </w:num>
 </w:numbering>
 </file>

</xml_diff>